<commit_message>
Scriptie - Deelvraag 4 verder gewerkt + begonnen aan feedback Frank
</commit_message>
<xml_diff>
--- a/Scriptie - PvA IN BIJLAGE A STOPPEN.docx
+++ b/Scriptie - PvA IN BIJLAGE A STOPPEN.docx
@@ -47,8 +47,6 @@
               </w:rPr>
             </w:pPr>
             <w:bookmarkStart w:id="0" w:name="PvA"/>
-            <w:bookmarkStart w:id="1" w:name="_GoBack"/>
-            <w:bookmarkEnd w:id="1"/>
             <w:r>
               <w:rPr>
                 <w:b/>
@@ -546,6 +544,26 @@
               <w:ind w:left="0"/>
               <w:jc w:val="right"/>
             </w:pPr>
+          </w:p>
+          <w:p>
+            <w:pPr>
+              <w:ind w:left="0"/>
+              <w:jc w:val="right"/>
+            </w:pPr>
+          </w:p>
+          <w:p>
+            <w:pPr>
+              <w:ind w:left="0"/>
+              <w:jc w:val="right"/>
+            </w:pPr>
+          </w:p>
+          <w:p>
+            <w:pPr>
+              <w:ind w:left="0"/>
+              <w:jc w:val="right"/>
+            </w:pPr>
+            <w:bookmarkStart w:id="1" w:name="_GoBack"/>
+            <w:bookmarkEnd w:id="1"/>
           </w:p>
           <w:p>
             <w:pPr>
@@ -5224,6 +5242,7 @@
                 <w:smallCaps/>
                 <w:color w:val="FFFFFF"/>
               </w:rPr>
+              <w:lastRenderedPageBreak/>
               <w:t>Begrip</w:t>
             </w:r>
           </w:p>
@@ -5351,7 +5370,6 @@
                 <w:sz w:val="16"/>
                 <w:szCs w:val="16"/>
               </w:rPr>
-              <w:lastRenderedPageBreak/>
               <w:t>Buffer</w:t>
             </w:r>
           </w:p>
@@ -5504,33 +5522,8 @@
                 <w:sz w:val="16"/>
                 <w:szCs w:val="16"/>
               </w:rPr>
-              <w:t xml:space="preserve">Machine learning met meerdere serie geschakelde </w:t>
-            </w:r>
-            <w:proofErr w:type="spellStart"/>
-            <w:r>
-              <w:rPr>
-                <w:sz w:val="16"/>
-                <w:szCs w:val="16"/>
-              </w:rPr>
-              <w:t>hidden</w:t>
-            </w:r>
-            <w:proofErr w:type="spellEnd"/>
-            <w:r>
-              <w:rPr>
-                <w:sz w:val="16"/>
-                <w:szCs w:val="16"/>
-              </w:rPr>
-              <w:t xml:space="preserve"> </w:t>
-            </w:r>
-            <w:proofErr w:type="spellStart"/>
-            <w:r>
-              <w:rPr>
-                <w:sz w:val="16"/>
-                <w:szCs w:val="16"/>
-              </w:rPr>
-              <w:t>layers</w:t>
-            </w:r>
-            <w:proofErr w:type="spellEnd"/>
+              <w:t>Machine learning met meerdere serie geschakelde hidden layers</w:t>
+            </w:r>
           </w:p>
         </w:tc>
       </w:tr>
@@ -5653,39 +5646,7 @@
                 <w:sz w:val="16"/>
                 <w:szCs w:val="16"/>
               </w:rPr>
-              <w:t xml:space="preserve">Een industrieel webbased </w:t>
-            </w:r>
-            <w:proofErr w:type="spellStart"/>
-            <w:r>
-              <w:rPr>
-                <w:sz w:val="16"/>
-                <w:szCs w:val="16"/>
-              </w:rPr>
-              <w:t>automatiserings</w:t>
-            </w:r>
-            <w:proofErr w:type="spellEnd"/>
-            <w:r>
-              <w:rPr>
-                <w:sz w:val="16"/>
-                <w:szCs w:val="16"/>
-              </w:rPr>
-              <w:t xml:space="preserve"> software pakket voor verzameling en visualisatie van </w:t>
-            </w:r>
-            <w:proofErr w:type="spellStart"/>
-            <w:r>
-              <w:rPr>
-                <w:sz w:val="16"/>
-                <w:szCs w:val="16"/>
-              </w:rPr>
-              <w:t>realtime</w:t>
-            </w:r>
-            <w:proofErr w:type="spellEnd"/>
-            <w:r>
-              <w:rPr>
-                <w:sz w:val="16"/>
-                <w:szCs w:val="16"/>
-              </w:rPr>
-              <w:t xml:space="preserve"> informatie over productielijnen</w:t>
+              <w:t>Een industrieel webbased automatiserings software pakket voor verzameling en visualisatie van realtime informatie over productielijnen</w:t>
             </w:r>
           </w:p>
         </w:tc>
@@ -5742,21 +5703,12 @@
                 <w:szCs w:val="16"/>
               </w:rPr>
             </w:pPr>
-            <w:proofErr w:type="spellStart"/>
             <w:r>
               <w:rPr>
                 <w:sz w:val="16"/>
                 <w:szCs w:val="16"/>
               </w:rPr>
-              <w:t>Key</w:t>
-            </w:r>
-            <w:proofErr w:type="spellEnd"/>
-            <w:r>
-              <w:rPr>
-                <w:sz w:val="16"/>
-                <w:szCs w:val="16"/>
-              </w:rPr>
-              <w:t xml:space="preserve"> Performance Indicator, een variabele om de prestatie van, in dit geval, een productielijn of machine te meten</w:t>
+              <w:t>Key Performance Indicator, een variabele om de prestatie van, in dit geval, een productielijn of machine te meten</w:t>
             </w:r>
           </w:p>
         </w:tc>
@@ -5818,55 +5770,7 @@
                 <w:sz w:val="16"/>
                 <w:szCs w:val="16"/>
               </w:rPr>
-              <w:t xml:space="preserve">Het verwerken van data d.m.v. een algoritme dat niet zelf geprogrammeerd is, maar d.m.v. </w:t>
-            </w:r>
-            <w:proofErr w:type="spellStart"/>
-            <w:r>
-              <w:rPr>
-                <w:sz w:val="16"/>
-                <w:szCs w:val="16"/>
-              </w:rPr>
-              <w:t>supervised</w:t>
-            </w:r>
-            <w:proofErr w:type="spellEnd"/>
-            <w:r>
-              <w:rPr>
-                <w:sz w:val="16"/>
-                <w:szCs w:val="16"/>
-              </w:rPr>
-              <w:t xml:space="preserve">, </w:t>
-            </w:r>
-            <w:proofErr w:type="spellStart"/>
-            <w:r>
-              <w:rPr>
-                <w:sz w:val="16"/>
-                <w:szCs w:val="16"/>
-              </w:rPr>
-              <w:t>unsupervised</w:t>
-            </w:r>
-            <w:proofErr w:type="spellEnd"/>
-            <w:r>
-              <w:rPr>
-                <w:sz w:val="16"/>
-                <w:szCs w:val="16"/>
-              </w:rPr>
-              <w:t xml:space="preserve"> learning of een </w:t>
-            </w:r>
-            <w:proofErr w:type="spellStart"/>
-            <w:r>
-              <w:rPr>
-                <w:sz w:val="16"/>
-                <w:szCs w:val="16"/>
-              </w:rPr>
-              <w:t>genetic</w:t>
-            </w:r>
-            <w:proofErr w:type="spellEnd"/>
-            <w:r>
-              <w:rPr>
-                <w:sz w:val="16"/>
-                <w:szCs w:val="16"/>
-              </w:rPr>
-              <w:t xml:space="preserve"> algorithm wordt gegenereerd</w:t>
+              <w:t>Het verwerken van data d.m.v. een algoritme dat niet zelf geprogrammeerd is, maar d.m.v. supervised, unsupervised learning of een genetic algorithm wordt gegenereerd</w:t>
             </w:r>
           </w:p>
         </w:tc>
@@ -6081,21 +5985,12 @@
                 <w:szCs w:val="16"/>
               </w:rPr>
             </w:pPr>
-            <w:proofErr w:type="spellStart"/>
             <w:r>
               <w:rPr>
                 <w:sz w:val="16"/>
                 <w:szCs w:val="16"/>
               </w:rPr>
-              <w:t>Programmable</w:t>
-            </w:r>
-            <w:proofErr w:type="spellEnd"/>
-            <w:r>
-              <w:rPr>
-                <w:sz w:val="16"/>
-                <w:szCs w:val="16"/>
-              </w:rPr>
-              <w:t xml:space="preserve"> Logic Controller</w:t>
+              <w:t>Programmable Logic Controller</w:t>
             </w:r>
           </w:p>
         </w:tc>
@@ -6152,7 +6047,6 @@
                 <w:szCs w:val="16"/>
               </w:rPr>
             </w:pPr>
-            <w:proofErr w:type="spellStart"/>
             <w:r>
               <w:rPr>
                 <w:sz w:val="16"/>
@@ -6160,7 +6054,6 @@
               </w:rPr>
               <w:t>Redmine</w:t>
             </w:r>
-            <w:proofErr w:type="spellEnd"/>
           </w:p>
         </w:tc>
         <w:tc>
@@ -6355,21 +6248,7 @@
         <w:rPr>
           <w:color w:val="000000"/>
         </w:rPr>
-        <w:t xml:space="preserve"> en de verschillende machine learning algoritmes. Daaruit voortvloeiend zal een eindproduct of </w:t>
-      </w:r>
-      <w:proofErr w:type="spellStart"/>
-      <w:r>
-        <w:rPr>
-          <w:color w:val="000000"/>
-        </w:rPr>
-        <w:t>proof</w:t>
-      </w:r>
-      <w:proofErr w:type="spellEnd"/>
-      <w:r>
-        <w:rPr>
-          <w:color w:val="000000"/>
-        </w:rPr>
-        <w:t xml:space="preserve"> of concept opgeleverd worden waarin het beste algoritme is geïmplementeerd om de grote hoeveelheid </w:t>
+        <w:t xml:space="preserve"> en de verschillende machine learning algoritmes. Daaruit voortvloeiend zal een eindproduct of proof of concept opgeleverd worden waarin het beste algoritme is geïmplementeerd om de grote hoeveelheid </w:t>
       </w:r>
       <w:r>
         <w:t>onoverzichtelijke</w:t>
@@ -6604,21 +6483,7 @@
         <w:rPr>
           <w:color w:val="000000"/>
         </w:rPr>
-        <w:t xml:space="preserve">EKB realiseert industriële automatiseringsprojecten voor de Nederlandse eindgebruikers en machinebouwers. EKB is vooral actief in de sectoren Metaal, Voedingsmiddelen, </w:t>
-      </w:r>
-      <w:proofErr w:type="spellStart"/>
-      <w:r>
-        <w:rPr>
-          <w:color w:val="000000"/>
-        </w:rPr>
-        <w:t>OffShore</w:t>
-      </w:r>
-      <w:proofErr w:type="spellEnd"/>
-      <w:r>
-        <w:rPr>
-          <w:color w:val="000000"/>
-        </w:rPr>
-        <w:t xml:space="preserve"> en Fijn Chemie.</w:t>
+        <w:t>EKB realiseert industriële automatiseringsprojecten voor de Nederlandse eindgebruikers en machinebouwers. EKB is vooral actief in de sectoren Metaal, Voedingsmiddelen, OffShore en Fijn Chemie.</w:t>
       </w:r>
       <w:r>
         <w:t xml:space="preserve"> De belangrijkste activiteiten zijn weergegeven in Figuur 1. De student zal komen te werken op de MES (Manufacturing Execution Systems) afdeling van software engineering. Andere activiteiten van EKB zijn paneelbouw, hardware engineering en consultancy.</w:t>
@@ -8815,21 +8680,7 @@
         <w:rPr>
           <w:color w:val="000000"/>
         </w:rPr>
-        <w:t xml:space="preserve">De student zal bij de EKB vestiging in Houten als afstuderend </w:t>
-      </w:r>
-      <w:proofErr w:type="spellStart"/>
-      <w:r>
-        <w:rPr>
-          <w:color w:val="000000"/>
-        </w:rPr>
-        <w:t>developer</w:t>
-      </w:r>
-      <w:proofErr w:type="spellEnd"/>
-      <w:r>
-        <w:rPr>
-          <w:color w:val="000000"/>
-        </w:rPr>
-        <w:t xml:space="preserve"> op de development afdeling de volgende taken uitvoeren:</w:t>
+        <w:t>De student zal bij de EKB vestiging in Houten als afstuderend developer op de development afdeling de volgende taken uitvoeren:</w:t>
       </w:r>
     </w:p>
     <w:p>
@@ -8903,19 +8754,11 @@
           <w:between w:val="nil"/>
         </w:pBdr>
       </w:pPr>
-      <w:proofErr w:type="spellStart"/>
       <w:r>
         <w:rPr>
           <w:color w:val="000000"/>
         </w:rPr>
-        <w:t>Back-end</w:t>
-      </w:r>
-      <w:proofErr w:type="spellEnd"/>
-      <w:r>
-        <w:rPr>
-          <w:color w:val="000000"/>
-        </w:rPr>
-        <w:t xml:space="preserve"> programmeren</w:t>
+        <w:t>Back-end programmeren</w:t>
       </w:r>
     </w:p>
     <w:p>
@@ -8932,19 +8775,11 @@
           <w:between w:val="nil"/>
         </w:pBdr>
       </w:pPr>
-      <w:proofErr w:type="spellStart"/>
       <w:r>
         <w:rPr>
           <w:color w:val="000000"/>
         </w:rPr>
-        <w:t>Proof</w:t>
-      </w:r>
-      <w:proofErr w:type="spellEnd"/>
-      <w:r>
-        <w:rPr>
-          <w:color w:val="000000"/>
-        </w:rPr>
-        <w:t xml:space="preserve"> of concept/eindproduct realiseren</w:t>
+        <w:t>Proof of concept/eindproduct realiseren</w:t>
       </w:r>
     </w:p>
     <w:p>
@@ -9089,21 +8924,7 @@
         <w:rPr>
           <w:color w:val="000000"/>
         </w:rPr>
-        <w:t xml:space="preserve">Human Computer </w:t>
-      </w:r>
-      <w:proofErr w:type="spellStart"/>
-      <w:r>
-        <w:rPr>
-          <w:color w:val="000000"/>
-        </w:rPr>
-        <w:t>Interaction</w:t>
-      </w:r>
-      <w:proofErr w:type="spellEnd"/>
-      <w:r>
-        <w:rPr>
-          <w:color w:val="000000"/>
-        </w:rPr>
-        <w:t xml:space="preserve"> (HCI)</w:t>
+        <w:t>Human Computer Interaction (HCI)</w:t>
       </w:r>
     </w:p>
     <w:p>
@@ -9120,42 +8941,12 @@
           <w:between w:val="nil"/>
         </w:pBdr>
       </w:pPr>
-      <w:proofErr w:type="spellStart"/>
       <w:r>
         <w:rPr>
           <w:color w:val="000000"/>
         </w:rPr>
-        <w:t>Patterns</w:t>
-      </w:r>
-      <w:proofErr w:type="spellEnd"/>
-      <w:r>
-        <w:rPr>
-          <w:color w:val="000000"/>
-        </w:rPr>
-        <w:t xml:space="preserve"> </w:t>
-      </w:r>
-      <w:proofErr w:type="spellStart"/>
-      <w:r>
-        <w:rPr>
-          <w:color w:val="000000"/>
-        </w:rPr>
-        <w:t>and</w:t>
-      </w:r>
-      <w:proofErr w:type="spellEnd"/>
-      <w:r>
-        <w:rPr>
-          <w:color w:val="000000"/>
-        </w:rPr>
-        <w:t xml:space="preserve"> </w:t>
-      </w:r>
-      <w:proofErr w:type="spellStart"/>
-      <w:r>
-        <w:rPr>
-          <w:color w:val="000000"/>
-        </w:rPr>
-        <w:t>Frameworks</w:t>
-      </w:r>
-      <w:proofErr w:type="spellEnd"/>
+        <w:t>Patterns and Frameworks</w:t>
+      </w:r>
     </w:p>
     <w:p>
       <w:pPr>
@@ -9217,21 +9008,7 @@
         <w:rPr>
           <w:color w:val="000000"/>
         </w:rPr>
-        <w:t xml:space="preserve">Object </w:t>
-      </w:r>
-      <w:proofErr w:type="spellStart"/>
-      <w:r>
-        <w:rPr>
-          <w:color w:val="000000"/>
-        </w:rPr>
-        <w:t>Oriented</w:t>
-      </w:r>
-      <w:proofErr w:type="spellEnd"/>
-      <w:r>
-        <w:rPr>
-          <w:color w:val="000000"/>
-        </w:rPr>
-        <w:t xml:space="preserve"> Programming (OOP)</w:t>
+        <w:t>Object Oriented Programming (OOP)</w:t>
       </w:r>
     </w:p>
     <w:p>
@@ -9288,21 +9065,34 @@
         <w:rPr>
           <w:color w:val="000000"/>
         </w:rPr>
-        <w:t xml:space="preserve">HCI komt terug in het user </w:t>
-      </w:r>
-      <w:proofErr w:type="spellStart"/>
+        <w:t>HCI komt terug in het user experience gedeelte van de front</w:t>
+      </w:r>
+      <w:r>
+        <w:t>-</w:t>
+      </w:r>
       <w:r>
         <w:rPr>
           <w:color w:val="000000"/>
         </w:rPr>
-        <w:t>experience</w:t>
-      </w:r>
-      <w:proofErr w:type="spellEnd"/>
+        <w:t>end van het proof of concept/eindproduct. Om de grote hoeveelheden data overzichtelijk en begrijpelijk te houden dient er een goede user experience te zijn. Daarnaast wordt er voor de front</w:t>
+      </w:r>
+      <w:r>
+        <w:t>-</w:t>
+      </w:r>
       <w:r>
         <w:rPr>
           <w:color w:val="000000"/>
         </w:rPr>
-        <w:t xml:space="preserve"> gedeelte van de front</w:t>
+        <w:t xml:space="preserve">end net als bij WAC, </w:t>
+      </w:r>
+      <w:r>
+        <w:t>HTML5</w:t>
+      </w:r>
+      <w:r>
+        <w:rPr>
+          <w:color w:val="000000"/>
+        </w:rPr>
+        <w:t xml:space="preserve"> en CSS gebruikt en wordt de software voorzien van versiebeheer. Voor het programmeren van de back</w:t>
       </w:r>
       <w:r>
         <w:t>-</w:t>
@@ -9311,90 +9101,7 @@
         <w:rPr>
           <w:color w:val="000000"/>
         </w:rPr>
-        <w:t xml:space="preserve">end van het </w:t>
-      </w:r>
-      <w:proofErr w:type="spellStart"/>
-      <w:r>
-        <w:rPr>
-          <w:color w:val="000000"/>
-        </w:rPr>
-        <w:t>proof</w:t>
-      </w:r>
-      <w:proofErr w:type="spellEnd"/>
-      <w:r>
-        <w:rPr>
-          <w:color w:val="000000"/>
-        </w:rPr>
-        <w:t xml:space="preserve"> of concept/eindproduct. Om de grote hoeveelheden data overzichtelijk en begrijpelijk te houden dient er een goede user </w:t>
-      </w:r>
-      <w:proofErr w:type="spellStart"/>
-      <w:r>
-        <w:rPr>
-          <w:color w:val="000000"/>
-        </w:rPr>
-        <w:t>experience</w:t>
-      </w:r>
-      <w:proofErr w:type="spellEnd"/>
-      <w:r>
-        <w:rPr>
-          <w:color w:val="000000"/>
-        </w:rPr>
-        <w:t xml:space="preserve"> te zijn. Daarnaast wordt er voor de front</w:t>
-      </w:r>
-      <w:r>
-        <w:t>-</w:t>
-      </w:r>
-      <w:r>
-        <w:rPr>
-          <w:color w:val="000000"/>
-        </w:rPr>
-        <w:t xml:space="preserve">end net als bij WAC, </w:t>
-      </w:r>
-      <w:r>
-        <w:t>HTML5</w:t>
-      </w:r>
-      <w:r>
-        <w:rPr>
-          <w:color w:val="000000"/>
-        </w:rPr>
-        <w:t xml:space="preserve"> en CSS gebruikt en wordt de software voorzien van versiebeheer. Voor het programmeren van de </w:t>
-      </w:r>
-      <w:proofErr w:type="spellStart"/>
-      <w:r>
-        <w:rPr>
-          <w:color w:val="000000"/>
-        </w:rPr>
-        <w:t>back</w:t>
-      </w:r>
-      <w:r>
-        <w:t>-</w:t>
-      </w:r>
-      <w:r>
-        <w:rPr>
-          <w:color w:val="000000"/>
-        </w:rPr>
-        <w:t>end</w:t>
-      </w:r>
-      <w:proofErr w:type="spellEnd"/>
-      <w:r>
-        <w:rPr>
-          <w:color w:val="000000"/>
-        </w:rPr>
-        <w:t xml:space="preserve"> wordt .NET C# gebruikt waarbij object georiënteerd geprogrammeerd zal worden en er gebruikt zal worden gemaakt van verschillende </w:t>
-      </w:r>
-      <w:proofErr w:type="spellStart"/>
-      <w:r>
-        <w:rPr>
-          <w:color w:val="000000"/>
-        </w:rPr>
-        <w:t>patterns</w:t>
-      </w:r>
-      <w:proofErr w:type="spellEnd"/>
-      <w:r>
-        <w:rPr>
-          <w:color w:val="000000"/>
-        </w:rPr>
-        <w:t>. Ten slotte worden de documenten geschreven volgens de standaarden van het vak professional skills.</w:t>
+        <w:t>end wordt .NET C# gebruikt waarbij object georiënteerd geprogrammeerd zal worden en er gebruikt zal worden gemaakt van verschillende patterns. Ten slotte worden de documenten geschreven volgens de standaarden van het vak professional skills.</w:t>
       </w:r>
     </w:p>
     <w:p>
@@ -9456,58 +9163,16 @@
         <w:rPr>
           <w:color w:val="000000"/>
         </w:rPr>
-        <w:t xml:space="preserve">Het </w:t>
-      </w:r>
-      <w:proofErr w:type="spellStart"/>
+        <w:t xml:space="preserve">Het proof of concept/eindproduct(en) moet </w:t>
+      </w:r>
+      <w:r>
+        <w:t>generiek</w:t>
+      </w:r>
       <w:r>
         <w:rPr>
           <w:color w:val="000000"/>
         </w:rPr>
-        <w:t>proof</w:t>
-      </w:r>
-      <w:proofErr w:type="spellEnd"/>
-      <w:r>
-        <w:rPr>
-          <w:color w:val="000000"/>
-        </w:rPr>
-        <w:t xml:space="preserve"> of concept/eindproduct(en) moet </w:t>
-      </w:r>
-      <w:r>
-        <w:t>generiek</w:t>
-      </w:r>
-      <w:r>
-        <w:rPr>
-          <w:color w:val="000000"/>
-        </w:rPr>
-        <w:t xml:space="preserve">, herbruikbaar en </w:t>
-      </w:r>
-      <w:proofErr w:type="spellStart"/>
-      <w:r>
-        <w:rPr>
-          <w:color w:val="000000"/>
-        </w:rPr>
-        <w:t>uitbreidbaar</w:t>
-      </w:r>
-      <w:proofErr w:type="spellEnd"/>
-      <w:r>
-        <w:rPr>
-          <w:color w:val="000000"/>
-        </w:rPr>
-        <w:t xml:space="preserve"> zijn. Dit betekent ook dat het </w:t>
-      </w:r>
-      <w:proofErr w:type="spellStart"/>
-      <w:r>
-        <w:rPr>
-          <w:color w:val="000000"/>
-        </w:rPr>
-        <w:t>proof</w:t>
-      </w:r>
-      <w:proofErr w:type="spellEnd"/>
-      <w:r>
-        <w:rPr>
-          <w:color w:val="000000"/>
-        </w:rPr>
-        <w:t xml:space="preserve"> of concept/eindproduct(en) door verschillende klanten van EKB met andere projecten gebruikt zou kunnen worden, maar in eerste instantie gaat de afstudeeropdracht over een enkel project van een klant van EKB.</w:t>
+        <w:t>, herbruikbaar en uitbreidbaar zijn. Dit betekent ook dat het proof of concept/eindproduct(en) door verschillende klanten van EKB met andere projecten gebruikt zou kunnen worden, maar in eerste instantie gaat de afstudeeropdracht over een enkel project van een klant van EKB.</w:t>
       </w:r>
       <w:r>
         <w:br w:type="page"/>
@@ -9911,18 +9576,8 @@
           <w:sz w:val="18"/>
           <w:szCs w:val="18"/>
         </w:rPr>
-        <w:t xml:space="preserve">thinking </w:t>
-      </w:r>
-      <w:proofErr w:type="spellStart"/>
-      <w:r>
-        <w:rPr>
-          <w:i/>
-          <w:sz w:val="18"/>
-          <w:szCs w:val="18"/>
-        </w:rPr>
-        <w:t>processes</w:t>
-      </w:r>
-      <w:proofErr w:type="spellEnd"/>
+        <w:t>thinking processes</w:t>
+      </w:r>
       <w:r>
         <w:rPr>
           <w:sz w:val="18"/>
@@ -10404,32 +10059,10 @@
         <w:rPr>
           <w:color w:val="000000"/>
         </w:rPr>
-        <w:t xml:space="preserve">EKB verwacht aan het einde van de afstudeerstage ten minste een </w:t>
-      </w:r>
-      <w:proofErr w:type="spellStart"/>
-      <w:r>
-        <w:rPr>
-          <w:color w:val="000000"/>
-        </w:rPr>
-        <w:t>proof</w:t>
-      </w:r>
-      <w:proofErr w:type="spellEnd"/>
-      <w:r>
-        <w:rPr>
-          <w:color w:val="000000"/>
-        </w:rPr>
-        <w:t xml:space="preserve"> of concept/eindproduct</w:t>
-      </w:r>
-      <w:r>
-        <w:t xml:space="preserve"> in EMI. In Tabel 3 is de </w:t>
-      </w:r>
-      <w:proofErr w:type="spellStart"/>
-      <w:r>
-        <w:t>MoSCoW</w:t>
-      </w:r>
-      <w:proofErr w:type="spellEnd"/>
-      <w:r>
-        <w:t xml:space="preserve"> analyse te zien die voortgekomen is uit het eerste contact met de bedrijfsbegeleider.</w:t>
+        <w:t>EKB verwacht aan het einde van de afstudeerstage ten minste een proof of concept/eindproduct</w:t>
+      </w:r>
+      <w:r>
+        <w:t xml:space="preserve"> in EMI. In Tabel 3 is de MoSCoW analyse te zien die voortgekomen is uit het eerste contact met de bedrijfsbegeleider.</w:t>
       </w:r>
     </w:p>
     <w:p>
@@ -10452,21 +10085,7 @@
         <w:rPr>
           <w:i/>
         </w:rPr>
-        <w:t xml:space="preserve">Tabel 3: </w:t>
-      </w:r>
-      <w:proofErr w:type="spellStart"/>
-      <w:r>
-        <w:rPr>
-          <w:i/>
-        </w:rPr>
-        <w:t>MoSCoW</w:t>
-      </w:r>
-      <w:proofErr w:type="spellEnd"/>
-      <w:r>
-        <w:rPr>
-          <w:i/>
-        </w:rPr>
-        <w:t xml:space="preserve"> analyse van op te leveren producten</w:t>
+        <w:t>Tabel 3: MoSCoW analyse van op te leveren producten</w:t>
       </w:r>
     </w:p>
     <w:tbl>
@@ -10542,7 +10161,6 @@
                 <w:color w:val="FFFFFF"/>
               </w:rPr>
             </w:pPr>
-            <w:proofErr w:type="spellStart"/>
             <w:r>
               <w:rPr>
                 <w:b/>
@@ -10551,7 +10169,6 @@
               </w:rPr>
               <w:t>MoSCoW</w:t>
             </w:r>
-            <w:proofErr w:type="spellEnd"/>
           </w:p>
         </w:tc>
       </w:tr>
@@ -10669,21 +10286,12 @@
                 <w:szCs w:val="16"/>
               </w:rPr>
             </w:pPr>
-            <w:proofErr w:type="spellStart"/>
             <w:r>
               <w:rPr>
                 <w:sz w:val="16"/>
                 <w:szCs w:val="16"/>
               </w:rPr>
-              <w:t>Should</w:t>
-            </w:r>
-            <w:proofErr w:type="spellEnd"/>
-            <w:r>
-              <w:rPr>
-                <w:sz w:val="16"/>
-                <w:szCs w:val="16"/>
-              </w:rPr>
-              <w:t xml:space="preserve"> Have</w:t>
+              <w:t>Should Have</w:t>
             </w:r>
           </w:p>
         </w:tc>
@@ -10740,21 +10348,12 @@
                 <w:szCs w:val="16"/>
               </w:rPr>
             </w:pPr>
-            <w:proofErr w:type="spellStart"/>
             <w:r>
               <w:rPr>
                 <w:sz w:val="16"/>
                 <w:szCs w:val="16"/>
               </w:rPr>
-              <w:t>Should</w:t>
-            </w:r>
-            <w:proofErr w:type="spellEnd"/>
-            <w:r>
-              <w:rPr>
-                <w:sz w:val="16"/>
-                <w:szCs w:val="16"/>
-              </w:rPr>
-              <w:t xml:space="preserve"> Have</w:t>
+              <w:t>Should Have</w:t>
             </w:r>
           </w:p>
         </w:tc>
@@ -10811,21 +10410,12 @@
                 <w:szCs w:val="16"/>
               </w:rPr>
             </w:pPr>
-            <w:proofErr w:type="spellStart"/>
             <w:r>
               <w:rPr>
                 <w:sz w:val="16"/>
                 <w:szCs w:val="16"/>
               </w:rPr>
-              <w:t>Should</w:t>
-            </w:r>
-            <w:proofErr w:type="spellEnd"/>
-            <w:r>
-              <w:rPr>
-                <w:sz w:val="16"/>
-                <w:szCs w:val="16"/>
-              </w:rPr>
-              <w:t xml:space="preserve"> Have</w:t>
+              <w:t>Should Have</w:t>
             </w:r>
           </w:p>
         </w:tc>
@@ -10882,21 +10472,12 @@
                 <w:szCs w:val="16"/>
               </w:rPr>
             </w:pPr>
-            <w:proofErr w:type="spellStart"/>
             <w:r>
               <w:rPr>
                 <w:sz w:val="16"/>
                 <w:szCs w:val="16"/>
               </w:rPr>
-              <w:t>Could</w:t>
-            </w:r>
-            <w:proofErr w:type="spellEnd"/>
-            <w:r>
-              <w:rPr>
-                <w:sz w:val="16"/>
-                <w:szCs w:val="16"/>
-              </w:rPr>
-              <w:t xml:space="preserve"> Have</w:t>
+              <w:t>Could Have</w:t>
             </w:r>
           </w:p>
         </w:tc>
@@ -10953,21 +10534,12 @@
                 <w:szCs w:val="16"/>
               </w:rPr>
             </w:pPr>
-            <w:proofErr w:type="spellStart"/>
             <w:r>
               <w:rPr>
                 <w:sz w:val="16"/>
                 <w:szCs w:val="16"/>
               </w:rPr>
-              <w:t>Would</w:t>
-            </w:r>
-            <w:proofErr w:type="spellEnd"/>
-            <w:r>
-              <w:rPr>
-                <w:sz w:val="16"/>
-                <w:szCs w:val="16"/>
-              </w:rPr>
-              <w:t xml:space="preserve"> Have</w:t>
+              <w:t>Would Have</w:t>
             </w:r>
           </w:p>
         </w:tc>
@@ -11024,21 +10596,12 @@
                 <w:szCs w:val="16"/>
               </w:rPr>
             </w:pPr>
-            <w:proofErr w:type="spellStart"/>
             <w:r>
               <w:rPr>
                 <w:sz w:val="16"/>
                 <w:szCs w:val="16"/>
               </w:rPr>
-              <w:t>Would</w:t>
-            </w:r>
-            <w:proofErr w:type="spellEnd"/>
-            <w:r>
-              <w:rPr>
-                <w:sz w:val="16"/>
-                <w:szCs w:val="16"/>
-              </w:rPr>
-              <w:t xml:space="preserve"> Have</w:t>
+              <w:t>Would Have</w:t>
             </w:r>
           </w:p>
         </w:tc>
@@ -11068,39 +10631,7 @@
         <w:ind w:left="1134"/>
       </w:pPr>
       <w:r>
-        <w:t xml:space="preserve">Een belangrijk punt voor EKB is dat de implementatie </w:t>
-      </w:r>
-      <w:proofErr w:type="spellStart"/>
-      <w:r>
-        <w:t>uitbreidbaar</w:t>
-      </w:r>
-      <w:proofErr w:type="spellEnd"/>
-      <w:r>
-        <w:t xml:space="preserve"> en generiek is. Echter is dit een </w:t>
-      </w:r>
-      <w:proofErr w:type="spellStart"/>
-      <w:r>
-        <w:t>Should</w:t>
-      </w:r>
-      <w:proofErr w:type="spellEnd"/>
-      <w:r>
-        <w:t xml:space="preserve"> Have, omdat het eindproduct ook kan functioneren zonder dat het </w:t>
-      </w:r>
-      <w:proofErr w:type="spellStart"/>
-      <w:r>
-        <w:t>uitbreidbaar</w:t>
-      </w:r>
-      <w:proofErr w:type="spellEnd"/>
-      <w:r>
-        <w:t xml:space="preserve"> en generiek is. Het plannen van de verschillende soorten producten die in een fabriek worden geproduceerd zou volgens de bedrijfsbegeleider ook een goede functionaliteit voor een algoritme zijn. Uiteindelijk is besloten dat dit de afstudeeropdracht te breed maakt en eigenlijk uit twee opdrachten zou gaan bestaan. Hierdoor is dit een </w:t>
-      </w:r>
-      <w:proofErr w:type="spellStart"/>
-      <w:r>
-        <w:t>Would</w:t>
-      </w:r>
-      <w:proofErr w:type="spellEnd"/>
-      <w:r>
-        <w:t xml:space="preserve"> Have functionaliteit.</w:t>
+        <w:t>Een belangrijk punt voor EKB is dat de implementatie uitbreidbaar en generiek is. Echter is dit een Should Have, omdat het eindproduct ook kan functioneren zonder dat het uitbreidbaar en generiek is. Het plannen van de verschillende soorten producten die in een fabriek worden geproduceerd zou volgens de bedrijfsbegeleider ook een goede functionaliteit voor een algoritme zijn. Uiteindelijk is besloten dat dit de afstudeeropdracht te breed maakt en eigenlijk uit twee opdrachten zou gaan bestaan. Hierdoor is dit een Would Have functionaliteit.</w:t>
       </w:r>
     </w:p>
     <w:p>
@@ -11156,21 +10687,7 @@
         <w:rPr>
           <w:color w:val="000000"/>
         </w:rPr>
-        <w:t>als het eindproduct/</w:t>
-      </w:r>
-      <w:proofErr w:type="spellStart"/>
-      <w:r>
-        <w:rPr>
-          <w:color w:val="000000"/>
-        </w:rPr>
-        <w:t>proof</w:t>
-      </w:r>
-      <w:proofErr w:type="spellEnd"/>
-      <w:r>
-        <w:rPr>
-          <w:color w:val="000000"/>
-        </w:rPr>
-        <w:t xml:space="preserve"> of concept vertrouwelijk is en alleen gedeeld mag worden met EKB, TN en de Hogeschool Utrecht. Daarbij moet vermeld worden dat het delen met de Hogeschool Utrecht alleen is bedoeld voor deze afstudeeropdracht en niet voor openbare doeleinden die de Hogeschool Utrecht zou kunnen hebben.</w:t>
+        <w:t>als het eindproduct/proof of concept vertrouwelijk is en alleen gedeeld mag worden met EKB, TN en de Hogeschool Utrecht. Daarbij moet vermeld worden dat het delen met de Hogeschool Utrecht alleen is bedoeld voor deze afstudeeropdracht en niet voor openbare doeleinden die de Hogeschool Utrecht zou kunnen hebben.</w:t>
       </w:r>
       <w:r>
         <w:br w:type="page"/>
@@ -12495,15 +12012,7 @@
         <w:ind w:left="1134"/>
       </w:pPr>
       <w:r>
-        <w:t>Tussen de hallen zijn zogenaamde buffers. Dit is opslag voor de halffabricaten die in containers worden bewaard met een track-en-</w:t>
-      </w:r>
-      <w:proofErr w:type="spellStart"/>
-      <w:r>
-        <w:t>trace</w:t>
-      </w:r>
-      <w:proofErr w:type="spellEnd"/>
-      <w:r>
-        <w:t>-nummer wachtend op verwerking in de volgende hal. De buffers voor en na de ovens zijn gemiddeld 7 ploegen groot, nooit meer dan 14 en nooit minder dan 4 ploegen. Dit is zo geregeld zodat de bottleneck, oftewel de harderij, altijd kan produceren en de slijperij ook. Omdat de slijperij sneller is dan de harderij kan deze stil komen te staan als de buffer weggewerkt wordt.</w:t>
+        <w:t>Tussen de hallen zijn zogenaamde buffers. Dit is opslag voor de halffabricaten die in containers worden bewaard met een track-en-trace-nummer wachtend op verwerking in de volgende hal. De buffers voor en na de ovens zijn gemiddeld 7 ploegen groot, nooit meer dan 14 en nooit minder dan 4 ploegen. Dit is zo geregeld zodat de bottleneck, oftewel de harderij, altijd kan produceren en de slijperij ook. Omdat de slijperij sneller is dan de harderij kan deze stil komen te staan als de buffer weggewerkt wordt.</w:t>
       </w:r>
     </w:p>
     <w:p>
@@ -12761,15 +12270,7 @@
       </w:r>
       <w:r>
         <w:lastRenderedPageBreak/>
-        <w:t xml:space="preserve">terug te vinden </w:t>
-      </w:r>
-      <w:proofErr w:type="spellStart"/>
-      <w:r>
-        <w:t>rechtsonderin</w:t>
-      </w:r>
-      <w:proofErr w:type="spellEnd"/>
-      <w:r>
-        <w:t xml:space="preserve"> het scherm waar de status redenen gesorteerd staan gesorteerd op tijdsduur.</w:t>
+        <w:t>terug te vinden rechtsonderin het scherm waar de status redenen gesorteerd staan gesorteerd op tijdsduur.</w:t>
       </w:r>
     </w:p>
     <w:p>
@@ -13134,84 +12635,28 @@
         <w:rPr>
           <w:i/>
         </w:rPr>
-        <w:t xml:space="preserve">input </w:t>
-      </w:r>
-      <w:proofErr w:type="spellStart"/>
+        <w:t>input layer</w:t>
+      </w:r>
+      <w:r>
+        <w:t xml:space="preserve">, een </w:t>
+      </w:r>
       <w:r>
         <w:rPr>
           <w:i/>
         </w:rPr>
-        <w:t>layer</w:t>
-      </w:r>
-      <w:proofErr w:type="spellEnd"/>
-      <w:r>
-        <w:t xml:space="preserve">, een </w:t>
-      </w:r>
-      <w:proofErr w:type="spellStart"/>
+        <w:t>hidden layer</w:t>
+      </w:r>
+      <w:r>
+        <w:t xml:space="preserve"> en een </w:t>
+      </w:r>
       <w:r>
         <w:rPr>
           <w:i/>
         </w:rPr>
-        <w:t>hidden</w:t>
-      </w:r>
-      <w:proofErr w:type="spellEnd"/>
-      <w:r>
-        <w:rPr>
-          <w:i/>
-        </w:rPr>
-        <w:t xml:space="preserve"> </w:t>
-      </w:r>
-      <w:proofErr w:type="spellStart"/>
-      <w:r>
-        <w:rPr>
-          <w:i/>
-        </w:rPr>
-        <w:t>layer</w:t>
-      </w:r>
-      <w:proofErr w:type="spellEnd"/>
-      <w:r>
-        <w:t xml:space="preserve"> en een </w:t>
-      </w:r>
-      <w:r>
-        <w:rPr>
-          <w:i/>
-        </w:rPr>
-        <w:t xml:space="preserve">output </w:t>
-      </w:r>
-      <w:proofErr w:type="spellStart"/>
-      <w:r>
-        <w:rPr>
-          <w:i/>
-        </w:rPr>
-        <w:t>layer</w:t>
-      </w:r>
-      <w:proofErr w:type="spellEnd"/>
-      <w:r>
-        <w:t xml:space="preserve">. De input </w:t>
-      </w:r>
-      <w:proofErr w:type="spellStart"/>
-      <w:r>
-        <w:t>layer</w:t>
-      </w:r>
-      <w:proofErr w:type="spellEnd"/>
-      <w:r>
-        <w:t xml:space="preserve"> krijgt de waardes van de buitenwereld en berekend met de perceptrons en weights de waardes van elke perceptron in de opvolgende </w:t>
-      </w:r>
-      <w:proofErr w:type="spellStart"/>
-      <w:r>
-        <w:t>layers</w:t>
-      </w:r>
-      <w:proofErr w:type="spellEnd"/>
-      <w:r>
-        <w:t xml:space="preserve"> totdat de output perceptrons in de output </w:t>
-      </w:r>
-      <w:proofErr w:type="spellStart"/>
-      <w:r>
-        <w:t>layer</w:t>
-      </w:r>
-      <w:proofErr w:type="spellEnd"/>
-      <w:r>
-        <w:t xml:space="preserve"> berekend zijn.</w:t>
+        <w:t>output layer</w:t>
+      </w:r>
+      <w:r>
+        <w:t>. De input layer krijgt de waardes van de buitenwereld en berekend met de perceptrons en weights de waardes van elke perceptron in de opvolgende layers totdat de output perceptrons in de output layer berekend zijn.</w:t>
       </w:r>
     </w:p>
     <w:p>
@@ -13372,23 +12817,7 @@
           <w:color w:val="2A2A2A"/>
           <w:highlight w:val="white"/>
         </w:rPr>
-        <w:t xml:space="preserve">. Dit is een extra variabele per neuron die opgeteld wordt bij de som van de weights keer de waardes van de neurons in de vorige </w:t>
-      </w:r>
-      <w:proofErr w:type="spellStart"/>
-      <w:r>
-        <w:rPr>
-          <w:color w:val="2A2A2A"/>
-          <w:highlight w:val="white"/>
-        </w:rPr>
-        <w:t>layer</w:t>
-      </w:r>
-      <w:proofErr w:type="spellEnd"/>
-      <w:r>
-        <w:rPr>
-          <w:color w:val="2A2A2A"/>
-          <w:highlight w:val="white"/>
-        </w:rPr>
-        <w:t xml:space="preserve">. </w:t>
+        <w:t xml:space="preserve">. Dit is een extra variabele per neuron die opgeteld wordt bij de som van de weights keer de waardes van de neurons in de vorige layer. </w:t>
       </w:r>
       <w:r>
         <w:t xml:space="preserve">Daarna wordt extra berekening gedaan genaamd de </w:t>
@@ -13445,29 +12874,13 @@
         <w:ind w:left="1133"/>
       </w:pPr>
       <w:r>
-        <w:t xml:space="preserve">Een van de meest gebruikte activation </w:t>
-      </w:r>
-      <w:proofErr w:type="spellStart"/>
-      <w:r>
-        <w:t>functions</w:t>
-      </w:r>
-      <w:proofErr w:type="spellEnd"/>
-      <w:r>
-        <w:t xml:space="preserve"> is de </w:t>
-      </w:r>
-      <w:proofErr w:type="spellStart"/>
+        <w:t xml:space="preserve">Een van de meest gebruikte activation functions is de </w:t>
+      </w:r>
       <w:r>
         <w:rPr>
           <w:i/>
         </w:rPr>
-        <w:t>sigmoid</w:t>
-      </w:r>
-      <w:proofErr w:type="spellEnd"/>
-      <w:r>
-        <w:rPr>
-          <w:i/>
-        </w:rPr>
-        <w:t xml:space="preserve"> function</w:t>
+        <w:t>sigmoid function</w:t>
       </w:r>
       <w:r>
         <w:t>. Dit is een functie om elke willekeurige waarde om te zetten naar een getal tussen de 0 en de 1. Er zijn vele variaties op deze functie, maar de meest gebruikte versie is te zien in Figuur 6.</w:t>
@@ -13535,21 +12948,7 @@
         <w:rPr>
           <w:i/>
         </w:rPr>
-        <w:t xml:space="preserve">Figuur 6: </w:t>
-      </w:r>
-      <w:proofErr w:type="spellStart"/>
-      <w:r>
-        <w:rPr>
-          <w:i/>
-        </w:rPr>
-        <w:t>Sigmoid</w:t>
-      </w:r>
-      <w:proofErr w:type="spellEnd"/>
-      <w:r>
-        <w:rPr>
-          <w:i/>
-        </w:rPr>
-        <w:t xml:space="preserve"> function</w:t>
+        <w:t>Figuur 6: Sigmoid function</w:t>
       </w:r>
     </w:p>
     <w:p>
@@ -13637,21 +13036,7 @@
         <w:rPr>
           <w:i/>
         </w:rPr>
-        <w:t xml:space="preserve">Figuur 7: Plot van de </w:t>
-      </w:r>
-      <w:proofErr w:type="spellStart"/>
-      <w:r>
-        <w:rPr>
-          <w:i/>
-        </w:rPr>
-        <w:t>sigmoid</w:t>
-      </w:r>
-      <w:proofErr w:type="spellEnd"/>
-      <w:r>
-        <w:rPr>
-          <w:i/>
-        </w:rPr>
-        <w:t xml:space="preserve"> function</w:t>
+        <w:t>Figuur 7: Plot van de sigmoid function</w:t>
       </w:r>
     </w:p>
     <w:p>
@@ -13687,15 +13072,7 @@
         <w:ind w:left="1133"/>
       </w:pPr>
       <w:r>
-        <w:t xml:space="preserve">Een andere activation function die eigenlijk steeds vaker wordt verkozen boven de </w:t>
-      </w:r>
-      <w:proofErr w:type="spellStart"/>
-      <w:r>
-        <w:t>sigmoid</w:t>
-      </w:r>
-      <w:proofErr w:type="spellEnd"/>
-      <w:r>
-        <w:t xml:space="preserve"> function is de </w:t>
+        <w:t xml:space="preserve">Een andere activation function die eigenlijk steeds vaker wordt verkozen boven de sigmoid function is de </w:t>
       </w:r>
       <w:r>
         <w:rPr>
@@ -13824,15 +13201,7 @@
         <w:ind w:left="1133"/>
       </w:pPr>
       <w:r>
-        <w:t>In 2017 onderzocht Sharma de voor- en nadelen van de ReLU function. Een belangrijk voordeel is dat de negatieve waardes van neurons niet meer doorberekend hoeven te worden omdat ze door de ReLU function nul worden. Dit scheelt dus in de snelheid waarmee het neural network berekend kan worden. Een nadeel van ReLU is dat de functie geen helling heeft voor negatieve waardes. Dit betekent dat de neuron niet meer beïnvloed kan worden door kleine aanpassingen in de weights, omdat dit gebeurt op basis van de helling. Volgens Sharma (2017) heet dit de ‘</w:t>
-      </w:r>
-      <w:proofErr w:type="spellStart"/>
-      <w:r>
-        <w:t>dying</w:t>
-      </w:r>
-      <w:proofErr w:type="spellEnd"/>
-      <w:r>
-        <w:t xml:space="preserve"> ReLU problem’ waardoor deze neurons geen nut meer hebben voor het netwerk. Dit kan eventueel opgelost worden met een zogeheten </w:t>
+        <w:t xml:space="preserve">In 2017 onderzocht Sharma de voor- en nadelen van de ReLU function. Een belangrijk voordeel is dat de negatieve waardes van neurons niet meer doorberekend hoeven te worden omdat ze door de ReLU function nul worden. Dit scheelt dus in de snelheid waarmee het neural network berekend kan worden. Een nadeel van ReLU is dat de functie geen helling heeft voor negatieve waardes. Dit betekent dat de neuron niet meer beïnvloed kan worden door kleine aanpassingen in de weights, omdat dit gebeurt op basis van de helling. Volgens Sharma (2017) heet dit de ‘dying ReLU problem’ waardoor deze neurons geen nut meer hebben voor het netwerk. Dit kan eventueel opgelost worden met een zogeheten </w:t>
       </w:r>
       <w:r>
         <w:rPr>
@@ -13904,15 +13273,7 @@
         </m:r>
       </m:oMath>
       <w:r>
-        <w:t xml:space="preserve"> die eigenlijk een variatie is op de </w:t>
-      </w:r>
-      <w:proofErr w:type="spellStart"/>
-      <w:r>
-        <w:t>sigmoid</w:t>
-      </w:r>
-      <w:proofErr w:type="spellEnd"/>
-      <w:r>
-        <w:t xml:space="preserve"> function: </w:t>
+        <w:t xml:space="preserve"> die eigenlijk een variatie is op de sigmoid function: </w:t>
       </w:r>
       <m:oMath>
         <m:r>
@@ -13986,67 +13347,25 @@
         <w:ind w:left="1133"/>
       </w:pPr>
       <w:r>
-        <w:t xml:space="preserve">Een vorm van </w:t>
-      </w:r>
-      <w:proofErr w:type="spellStart"/>
-      <w:r>
-        <w:t>supervised</w:t>
-      </w:r>
-      <w:proofErr w:type="spellEnd"/>
-      <w:r>
-        <w:t xml:space="preserve"> learning is </w:t>
-      </w:r>
-      <w:proofErr w:type="spellStart"/>
+        <w:t xml:space="preserve">Een vorm van supervised learning is </w:t>
+      </w:r>
       <w:r>
         <w:rPr>
           <w:i/>
         </w:rPr>
         <w:t>backpropagation</w:t>
       </w:r>
-      <w:proofErr w:type="spellEnd"/>
-      <w:r>
-        <w:t xml:space="preserve">. Zoals al eerder vermeld worden bij deze training de weights en </w:t>
-      </w:r>
-      <w:proofErr w:type="spellStart"/>
-      <w:r>
-        <w:t>biases</w:t>
-      </w:r>
-      <w:proofErr w:type="spellEnd"/>
-      <w:r>
-        <w:t xml:space="preserve"> van neurons in een neural network op basis van de helling van de activation function beetje bij beetje aangepast om steeds dichter bij het gewenste resultaat te komen. Deze techniek heet </w:t>
-      </w:r>
-      <w:proofErr w:type="spellStart"/>
+      <w:r>
+        <w:t xml:space="preserve">. Zoals al eerder vermeld worden bij deze training de weights en biases van neurons in een neural network op basis van de helling van de activation function beetje bij beetje aangepast om steeds dichter bij het gewenste resultaat te komen. Deze techniek heet </w:t>
+      </w:r>
       <w:r>
         <w:rPr>
           <w:i/>
         </w:rPr>
-        <w:t>gradient</w:t>
-      </w:r>
-      <w:proofErr w:type="spellEnd"/>
-      <w:r>
-        <w:rPr>
-          <w:i/>
-        </w:rPr>
-        <w:t xml:space="preserve"> </w:t>
-      </w:r>
-      <w:proofErr w:type="spellStart"/>
-      <w:r>
-        <w:rPr>
-          <w:i/>
-        </w:rPr>
-        <w:t>descent</w:t>
-      </w:r>
-      <w:proofErr w:type="spellEnd"/>
-      <w:r>
-        <w:t xml:space="preserve"> en is al sinds de jaren 80 gebruikt, maar wordt steeds minder gebruikt. De reden hiervoor is dat voor veel problemen de oplossing nog niet bekend is. Wel wordt </w:t>
-      </w:r>
-      <w:proofErr w:type="spellStart"/>
-      <w:r>
-        <w:t>backpropagation</w:t>
-      </w:r>
-      <w:proofErr w:type="spellEnd"/>
-      <w:r>
-        <w:t xml:space="preserve"> veel gebruikt om dingen te automatiseren die mensen simpel en saai werk vinden zoals het herkennen van objecten in een video of afbeelding. Hierbij is voor een mens al van tevoren duidelijk wat er staat maar is het doel om deze patroonherkenning te automatiseren zodat nieuwe afbeeldingen op dezelfde manier verwerkt kunnen worden. Een voorbeeld is Google die in de Google Image Search dit algoritme gebruiken om relevantere resultaten te vinden.</w:t>
+        <w:t>gradient descent</w:t>
+      </w:r>
+      <w:r>
+        <w:t xml:space="preserve"> en is al sinds de jaren 80 gebruikt, maar wordt steeds minder gebruikt. De reden hiervoor is dat voor veel problemen de oplossing nog niet bekend is. Wel wordt backpropagation veel gebruikt om dingen te automatiseren die mensen simpel en saai werk vinden zoals het herkennen van objecten in een video of afbeelding. Hierbij is voor een mens al van tevoren duidelijk wat er staat maar is het doel om deze patroonherkenning te automatiseren zodat nieuwe afbeeldingen op dezelfde manier verwerkt kunnen worden. Een voorbeeld is Google die in de Google Image Search dit algoritme gebruiken om relevantere resultaten te vinden.</w:t>
       </w:r>
     </w:p>
     <w:p>
@@ -14057,34 +13376,16 @@
         <w:ind w:left="1133"/>
       </w:pPr>
       <w:r>
-        <w:t xml:space="preserve">Een andere vorm van </w:t>
-      </w:r>
-      <w:proofErr w:type="spellStart"/>
-      <w:r>
-        <w:t>supervised</w:t>
-      </w:r>
-      <w:proofErr w:type="spellEnd"/>
-      <w:r>
-        <w:t xml:space="preserve"> learning is </w:t>
-      </w:r>
-      <w:proofErr w:type="spellStart"/>
+        <w:t xml:space="preserve">Een andere vorm van supervised learning is </w:t>
+      </w:r>
       <w:r>
         <w:rPr>
           <w:i/>
         </w:rPr>
         <w:t>classification</w:t>
       </w:r>
-      <w:proofErr w:type="spellEnd"/>
-      <w:r>
-        <w:t xml:space="preserve">. Bij deze techniek wordt niet gebruik gemaakt van een neural network, maar een algoritme om de training data te verwerken. Bijvoorbeeld een hele hoop afbeeldingen van stukken fruit die moeten worden verdeeld in de groepen appels, peren en </w:t>
-      </w:r>
-      <w:proofErr w:type="spellStart"/>
-      <w:r>
-        <w:t>overigen</w:t>
-      </w:r>
-      <w:proofErr w:type="spellEnd"/>
-      <w:r>
-        <w:t>. Deze groepen worden van tevoren vastgesteld.</w:t>
+      <w:r>
+        <w:t>. Bij deze techniek wordt niet gebruik gemaakt van een neural network, maar een algoritme om de training data te verwerken. Bijvoorbeeld een hele hoop afbeeldingen van stukken fruit die moeten worden verdeeld in de groepen appels, peren en overigen. Deze groepen worden van tevoren vastgesteld.</w:t>
       </w:r>
     </w:p>
     <w:p>
@@ -14097,24 +13398,14 @@
       <w:r>
         <w:t xml:space="preserve">Ook </w:t>
       </w:r>
-      <w:proofErr w:type="spellStart"/>
       <w:r>
         <w:rPr>
           <w:i/>
         </w:rPr>
         <w:t>regression</w:t>
       </w:r>
-      <w:proofErr w:type="spellEnd"/>
-      <w:r>
-        <w:t xml:space="preserve"> is een </w:t>
-      </w:r>
-      <w:proofErr w:type="spellStart"/>
-      <w:r>
-        <w:t>supervised</w:t>
-      </w:r>
-      <w:proofErr w:type="spellEnd"/>
-      <w:r>
-        <w:t xml:space="preserve"> learning methode. Ook hierbij wordt niet gebruik gemaakt van een neural network maar van een algoritme. Dit algoritme wordt gebruikt om een schatting te maken voor een functie die het dichtst in de buurt van de training data komt. Het maakt niet uit hoeveel parameters er gebruikt worden, maar wat wel van invloed is op de uitkomst is het aantal termen dat het algoritme gebruikt om de functie te formuleren.</w:t>
+      <w:r>
+        <w:t xml:space="preserve"> is een supervised learning methode. Ook hierbij wordt niet gebruik gemaakt van een neural network maar van een algoritme. Dit algoritme wordt gebruikt om een schatting te maken voor een functie die het dichtst in de buurt van de training data komt. Het maakt niet uit hoeveel parameters er gebruikt worden, maar wat wel van invloed is op de uitkomst is het aantal termen dat het algoritme gebruikt om de functie te formuleren.</w:t>
       </w:r>
     </w:p>
     <w:p>
@@ -14187,16 +13478,8 @@
         <w:rPr>
           <w:i/>
         </w:rPr>
-        <w:t xml:space="preserve">Figuur 9: </w:t>
-      </w:r>
-      <w:proofErr w:type="spellStart"/>
-      <w:r>
-        <w:rPr>
-          <w:i/>
-        </w:rPr>
-        <w:t>Regression</w:t>
-      </w:r>
-      <w:proofErr w:type="spellEnd"/>
+        <w:t>Figuur 9: Regression</w:t>
+      </w:r>
     </w:p>
     <w:p>
       <w:pPr>
@@ -14212,15 +13495,7 @@
         <w:t xml:space="preserve">Noot. </w:t>
       </w:r>
       <w:r>
-        <w:t>Herdrukt van “</w:t>
-      </w:r>
-      <w:proofErr w:type="spellStart"/>
-      <w:r>
-        <w:t>Regression</w:t>
-      </w:r>
-      <w:proofErr w:type="spellEnd"/>
-      <w:r>
-        <w:t xml:space="preserve"> analysis”, door Wikipedia, (2018, 1 april). Geraadpleegd van https://en.wikipedia.org/wiki/Regression_analysis</w:t>
+        <w:t>Herdrukt van “Regression analysis”, door Wikipedia, (2018, 1 april). Geraadpleegd van https://en.wikipedia.org/wiki/Regression_analysis</w:t>
       </w:r>
       <w:r>
         <w:br w:type="page"/>
@@ -14244,22 +13519,13 @@
       </w:pPr>
       <w:bookmarkStart w:id="33" w:name="_83wrj1hhprzg" w:colFirst="0" w:colLast="0"/>
       <w:bookmarkEnd w:id="33"/>
-      <w:proofErr w:type="spellStart"/>
       <w:r>
         <w:rPr>
           <w:b/>
           <w:color w:val="003478"/>
         </w:rPr>
         <w:lastRenderedPageBreak/>
-        <w:t>Unsupervised</w:t>
-      </w:r>
-      <w:proofErr w:type="spellEnd"/>
-      <w:r>
-        <w:rPr>
-          <w:b/>
-          <w:color w:val="003478"/>
-        </w:rPr>
-        <w:t xml:space="preserve"> learning</w:t>
+        <w:t>Unsupervised learning</w:t>
       </w:r>
     </w:p>
     <w:p>
@@ -14269,13 +13535,8 @@
         </w:tabs>
         <w:ind w:left="1133"/>
       </w:pPr>
-      <w:proofErr w:type="spellStart"/>
-      <w:r>
-        <w:t>Unsupervised</w:t>
-      </w:r>
-      <w:proofErr w:type="spellEnd"/>
-      <w:r>
-        <w:t xml:space="preserve"> learning is een manier om onbekende patronen te herkennen in data. Een voorbeeld hiervan is </w:t>
+      <w:r>
+        <w:t xml:space="preserve">Unsupervised learning is een manier om onbekende patronen te herkennen in data. Een voorbeeld hiervan is </w:t>
       </w:r>
       <w:r>
         <w:rPr>
@@ -14440,31 +13701,7 @@
         <w:t xml:space="preserve">Noot. </w:t>
       </w:r>
       <w:r>
-        <w:t xml:space="preserve">Aangepast van “Clustering algorithms </w:t>
-      </w:r>
-      <w:proofErr w:type="spellStart"/>
-      <w:r>
-        <w:t>and</w:t>
-      </w:r>
-      <w:proofErr w:type="spellEnd"/>
-      <w:r>
-        <w:t xml:space="preserve"> </w:t>
-      </w:r>
-      <w:proofErr w:type="spellStart"/>
-      <w:r>
-        <w:t>distance</w:t>
-      </w:r>
-      <w:proofErr w:type="spellEnd"/>
-      <w:r>
-        <w:t xml:space="preserve"> </w:t>
-      </w:r>
-      <w:proofErr w:type="spellStart"/>
-      <w:r>
-        <w:t>measures</w:t>
-      </w:r>
-      <w:proofErr w:type="spellEnd"/>
-      <w:r>
-        <w:t>”, door Apache, (2016, 28 augustus). Geraadpleegd van http://commons.apache.org/proper/commons-math/userguide/ml.html</w:t>
+        <w:t>Aangepast van “Clustering algorithms and distance measures”, door Apache, (2016, 28 augustus). Geraadpleegd van http://commons.apache.org/proper/commons-math/userguide/ml.html</w:t>
       </w:r>
     </w:p>
     <w:p>
@@ -14486,103 +13723,25 @@
         <w:ind w:left="1133"/>
       </w:pPr>
       <w:r>
-        <w:t xml:space="preserve">Naast clustering vallen onder </w:t>
-      </w:r>
-      <w:proofErr w:type="spellStart"/>
-      <w:r>
-        <w:t>unsupervised</w:t>
-      </w:r>
-      <w:proofErr w:type="spellEnd"/>
-      <w:r>
-        <w:t xml:space="preserve"> learning ook </w:t>
-      </w:r>
-      <w:proofErr w:type="spellStart"/>
+        <w:t xml:space="preserve">Naast clustering vallen onder unsupervised learning ook </w:t>
+      </w:r>
       <w:r>
         <w:rPr>
           <w:i/>
         </w:rPr>
-        <w:t>density</w:t>
-      </w:r>
-      <w:proofErr w:type="spellEnd"/>
+        <w:t xml:space="preserve">density estimation </w:t>
+      </w:r>
+      <w:r>
+        <w:t xml:space="preserve">en </w:t>
+      </w:r>
       <w:r>
         <w:rPr>
           <w:i/>
         </w:rPr>
-        <w:t xml:space="preserve"> </w:t>
-      </w:r>
-      <w:proofErr w:type="spellStart"/>
-      <w:r>
-        <w:rPr>
-          <w:i/>
-        </w:rPr>
-        <w:t>estimation</w:t>
-      </w:r>
-      <w:proofErr w:type="spellEnd"/>
-      <w:r>
-        <w:rPr>
-          <w:i/>
-        </w:rPr>
-        <w:t xml:space="preserve"> </w:t>
-      </w:r>
-      <w:r>
-        <w:t xml:space="preserve">en </w:t>
-      </w:r>
-      <w:proofErr w:type="spellStart"/>
-      <w:r>
-        <w:rPr>
-          <w:i/>
-        </w:rPr>
-        <w:t>dimensionality</w:t>
-      </w:r>
-      <w:proofErr w:type="spellEnd"/>
-      <w:r>
-        <w:rPr>
-          <w:i/>
-        </w:rPr>
-        <w:t xml:space="preserve"> </w:t>
-      </w:r>
-      <w:proofErr w:type="spellStart"/>
-      <w:r>
-        <w:rPr>
-          <w:i/>
-        </w:rPr>
-        <w:t>reduction</w:t>
-      </w:r>
-      <w:proofErr w:type="spellEnd"/>
-      <w:r>
-        <w:t xml:space="preserve">. </w:t>
-      </w:r>
-      <w:proofErr w:type="spellStart"/>
-      <w:r>
-        <w:t>Density</w:t>
-      </w:r>
-      <w:proofErr w:type="spellEnd"/>
-      <w:r>
-        <w:t xml:space="preserve"> </w:t>
-      </w:r>
-      <w:proofErr w:type="spellStart"/>
-      <w:r>
-        <w:t>estimation</w:t>
-      </w:r>
-      <w:proofErr w:type="spellEnd"/>
-      <w:r>
-        <w:t xml:space="preserve"> wordt gebruikt om van een aantal datapunten een overzichtelijk beeld van de verdeling te krijgen. Dit kan bijvoorbeeld worden gebruikt om verkeersdrukte over een groot gebied te analyseren (Figuur 11). </w:t>
-      </w:r>
-      <w:proofErr w:type="spellStart"/>
-      <w:r>
-        <w:t>Dimensionality</w:t>
-      </w:r>
-      <w:proofErr w:type="spellEnd"/>
-      <w:r>
-        <w:t xml:space="preserve"> </w:t>
-      </w:r>
-      <w:proofErr w:type="spellStart"/>
-      <w:r>
-        <w:t>reduction</w:t>
-      </w:r>
-      <w:proofErr w:type="spellEnd"/>
-      <w:r>
-        <w:t xml:space="preserve"> is een manier om redundante of overbodige parameters uit een dataset te filteren of om data overzichtelijker weer te geven met minder parameters (Figuur 12).</w:t>
+        <w:t>dimensionality reduction</w:t>
+      </w:r>
+      <w:r>
+        <w:t>. Density estimation wordt gebruikt om van een aantal datapunten een overzichtelijk beeld van de verdeling te krijgen. Dit kan bijvoorbeeld worden gebruikt om verkeersdrukte over een groot gebied te analyseren (Figuur 11). Dimensionality reduction is een manier om redundante of overbodige parameters uit een dataset te filteren of om data overzichtelijker weer te geven met minder parameters (Figuur 12).</w:t>
       </w:r>
     </w:p>
     <w:p>
@@ -14655,35 +13814,7 @@
         <w:rPr>
           <w:i/>
         </w:rPr>
-        <w:t xml:space="preserve">Figuur 11: </w:t>
-      </w:r>
-      <w:proofErr w:type="spellStart"/>
-      <w:r>
-        <w:rPr>
-          <w:i/>
-        </w:rPr>
-        <w:t>Density</w:t>
-      </w:r>
-      <w:proofErr w:type="spellEnd"/>
-      <w:r>
-        <w:rPr>
-          <w:i/>
-        </w:rPr>
-        <w:t xml:space="preserve"> </w:t>
-      </w:r>
-      <w:proofErr w:type="spellStart"/>
-      <w:r>
-        <w:rPr>
-          <w:i/>
-        </w:rPr>
-        <w:t>estimation</w:t>
-      </w:r>
-      <w:proofErr w:type="spellEnd"/>
-      <w:r>
-        <w:rPr>
-          <w:i/>
-        </w:rPr>
-        <w:t xml:space="preserve"> algoritme voor verkeersdrukte</w:t>
+        <w:t>Figuur 11: Density estimation algoritme voor verkeersdrukte</w:t>
       </w:r>
     </w:p>
     <w:p>
@@ -14700,63 +13831,7 @@
         <w:t xml:space="preserve">Noot. </w:t>
       </w:r>
       <w:r>
-        <w:t xml:space="preserve">Aangepast van “NGSIM Simulator to </w:t>
-      </w:r>
-      <w:proofErr w:type="spellStart"/>
-      <w:r>
-        <w:t>evaluate</w:t>
-      </w:r>
-      <w:proofErr w:type="spellEnd"/>
-      <w:r>
-        <w:t xml:space="preserve"> a traffic </w:t>
-      </w:r>
-      <w:proofErr w:type="spellStart"/>
-      <w:r>
-        <w:t>density</w:t>
-      </w:r>
-      <w:proofErr w:type="spellEnd"/>
-      <w:r>
-        <w:t xml:space="preserve"> </w:t>
-      </w:r>
-      <w:proofErr w:type="spellStart"/>
-      <w:r>
-        <w:t>estimation</w:t>
-      </w:r>
-      <w:proofErr w:type="spellEnd"/>
-      <w:r>
-        <w:t xml:space="preserve"> algorithm </w:t>
-      </w:r>
-      <w:proofErr w:type="spellStart"/>
-      <w:r>
-        <w:t>by</w:t>
-      </w:r>
-      <w:proofErr w:type="spellEnd"/>
-      <w:r>
-        <w:t xml:space="preserve"> </w:t>
-      </w:r>
-      <w:proofErr w:type="spellStart"/>
-      <w:r>
-        <w:t>using</w:t>
-      </w:r>
-      <w:proofErr w:type="spellEnd"/>
-      <w:r>
-        <w:t xml:space="preserve"> sensor </w:t>
-      </w:r>
-      <w:proofErr w:type="spellStart"/>
-      <w:r>
-        <w:t>equipped</w:t>
-      </w:r>
-      <w:proofErr w:type="spellEnd"/>
-      <w:r>
-        <w:t xml:space="preserve"> </w:t>
-      </w:r>
-      <w:proofErr w:type="spellStart"/>
-      <w:r>
-        <w:t>vehicles</w:t>
-      </w:r>
-      <w:proofErr w:type="spellEnd"/>
-      <w:r>
-        <w:t>”, door Nam, D., (2017, 23 oktober). Geraadpleegd van https://www.youtube.com/watch?v=kpgR_DxhzQE</w:t>
+        <w:t>Aangepast van “NGSIM Simulator to evaluate a traffic density estimation algorithm by using sensor equipped vehicles”, door Nam, D., (2017, 23 oktober). Geraadpleegd van https://www.youtube.com/watch?v=kpgR_DxhzQE</w:t>
       </w:r>
     </w:p>
     <w:p>
@@ -14830,35 +13905,7 @@
         <w:rPr>
           <w:i/>
         </w:rPr>
-        <w:t xml:space="preserve">Figuur 12: Diverse </w:t>
-      </w:r>
-      <w:proofErr w:type="spellStart"/>
-      <w:r>
-        <w:rPr>
-          <w:i/>
-        </w:rPr>
-        <w:t>dimensionality</w:t>
-      </w:r>
-      <w:proofErr w:type="spellEnd"/>
-      <w:r>
-        <w:rPr>
-          <w:i/>
-        </w:rPr>
-        <w:t xml:space="preserve"> </w:t>
-      </w:r>
-      <w:proofErr w:type="spellStart"/>
-      <w:r>
-        <w:rPr>
-          <w:i/>
-        </w:rPr>
-        <w:t>reduction</w:t>
-      </w:r>
-      <w:proofErr w:type="spellEnd"/>
-      <w:r>
-        <w:rPr>
-          <w:i/>
-        </w:rPr>
-        <w:t xml:space="preserve"> algoritmes</w:t>
+        <w:t>Figuur 12: Diverse dimensionality reduction algoritmes</w:t>
       </w:r>
     </w:p>
     <w:p>
@@ -14875,31 +13922,7 @@
         <w:t xml:space="preserve">Noot. </w:t>
       </w:r>
       <w:r>
-        <w:t>Aangepast van “</w:t>
-      </w:r>
-      <w:proofErr w:type="spellStart"/>
-      <w:r>
-        <w:t>Comparison</w:t>
-      </w:r>
-      <w:proofErr w:type="spellEnd"/>
-      <w:r>
-        <w:t xml:space="preserve"> of PCA </w:t>
-      </w:r>
-      <w:proofErr w:type="spellStart"/>
-      <w:r>
-        <w:t>and</w:t>
-      </w:r>
-      <w:proofErr w:type="spellEnd"/>
-      <w:r>
-        <w:t xml:space="preserve"> </w:t>
-      </w:r>
-      <w:proofErr w:type="spellStart"/>
-      <w:r>
-        <w:t>Manifold</w:t>
-      </w:r>
-      <w:proofErr w:type="spellEnd"/>
-      <w:r>
-        <w:t xml:space="preserve"> Learning”, door Vanderplas, J., (2012). Geraadpleegd van http://www.astroml.org/book_figures/chapter7/fig_S_manifold_PCA.html</w:t>
+        <w:t>Aangepast van “Comparison of PCA and Manifold Learning”, door Vanderplas, J., (2012). Geraadpleegd van http://www.astroml.org/book_figures/chapter7/fig_S_manifold_PCA.html</w:t>
       </w:r>
     </w:p>
     <w:p>
@@ -14928,21 +13951,12 @@
       </w:pPr>
       <w:bookmarkStart w:id="34" w:name="_v14e37friue" w:colFirst="0" w:colLast="0"/>
       <w:bookmarkEnd w:id="34"/>
-      <w:proofErr w:type="spellStart"/>
       <w:r>
         <w:rPr>
           <w:b/>
           <w:color w:val="003478"/>
         </w:rPr>
-        <w:t>Reinforcement</w:t>
-      </w:r>
-      <w:proofErr w:type="spellEnd"/>
-      <w:r>
-        <w:rPr>
-          <w:b/>
-          <w:color w:val="003478"/>
-        </w:rPr>
-        <w:t xml:space="preserve"> learning</w:t>
+        <w:t>Reinforcement learning</w:t>
       </w:r>
     </w:p>
     <w:p>
@@ -14953,39 +13967,7 @@
         <w:ind w:left="1133"/>
       </w:pPr>
       <w:r>
-        <w:t xml:space="preserve">Volgens Van Otterloo en </w:t>
-      </w:r>
-      <w:proofErr w:type="spellStart"/>
-      <w:r>
-        <w:t>Wiering</w:t>
-      </w:r>
-      <w:proofErr w:type="spellEnd"/>
-      <w:r>
-        <w:t xml:space="preserve"> (2009) is </w:t>
-      </w:r>
-      <w:proofErr w:type="spellStart"/>
-      <w:r>
-        <w:t>reinforcement</w:t>
-      </w:r>
-      <w:proofErr w:type="spellEnd"/>
-      <w:r>
-        <w:t xml:space="preserve"> learning een combinatie van </w:t>
-      </w:r>
-      <w:proofErr w:type="spellStart"/>
-      <w:r>
-        <w:t>supervised</w:t>
-      </w:r>
-      <w:proofErr w:type="spellEnd"/>
-      <w:r>
-        <w:t xml:space="preserve">- en </w:t>
-      </w:r>
-      <w:proofErr w:type="spellStart"/>
-      <w:r>
-        <w:t>unsupervised</w:t>
-      </w:r>
-      <w:proofErr w:type="spellEnd"/>
-      <w:r>
-        <w:t xml:space="preserve"> learning waarbij een </w:t>
+        <w:t xml:space="preserve">Volgens Van Otterloo en Wiering (2009) is reinforcement learning een combinatie van supervised- en unsupervised learning waarbij een </w:t>
       </w:r>
       <w:r>
         <w:rPr>
@@ -15005,79 +13987,23 @@
       <w:r>
         <w:t xml:space="preserve">. Een </w:t>
       </w:r>
-      <w:proofErr w:type="spellStart"/>
       <w:r>
         <w:rPr>
           <w:i/>
         </w:rPr>
-        <w:t>interpreter</w:t>
-      </w:r>
-      <w:proofErr w:type="spellEnd"/>
+        <w:t xml:space="preserve">interpreter </w:t>
+      </w:r>
+      <w:r>
+        <w:t xml:space="preserve">analyseert vervolgens het resultaat van deze actie en geeft feedback op de agent dmv </w:t>
+      </w:r>
       <w:r>
         <w:rPr>
           <w:i/>
         </w:rPr>
-        <w:t xml:space="preserve"> </w:t>
-      </w:r>
-      <w:r>
-        <w:t xml:space="preserve">analyseert vervolgens het resultaat van deze actie en geeft feedback op de agent </w:t>
-      </w:r>
-      <w:proofErr w:type="spellStart"/>
-      <w:r>
-        <w:t>dmv</w:t>
-      </w:r>
-      <w:proofErr w:type="spellEnd"/>
-      <w:r>
-        <w:t xml:space="preserve"> </w:t>
-      </w:r>
-      <w:proofErr w:type="spellStart"/>
-      <w:r>
-        <w:rPr>
-          <w:i/>
-        </w:rPr>
-        <w:t>rewards</w:t>
-      </w:r>
-      <w:proofErr w:type="spellEnd"/>
-      <w:r>
-        <w:rPr>
-          <w:i/>
-        </w:rPr>
-        <w:t xml:space="preserve"> </w:t>
-      </w:r>
-      <w:r>
-        <w:t xml:space="preserve">en geeft de agent vervolgens de nieuwe state om de agent een nieuwe actie uit te laten voeren. Een voorbeeld is een spel zoals super </w:t>
-      </w:r>
-      <w:proofErr w:type="spellStart"/>
-      <w:r>
-        <w:t>mario</w:t>
-      </w:r>
-      <w:proofErr w:type="spellEnd"/>
-      <w:r>
-        <w:t xml:space="preserve"> waarin de state het huidige scherm is en de </w:t>
-      </w:r>
-      <w:proofErr w:type="spellStart"/>
-      <w:r>
-        <w:t>reward</w:t>
-      </w:r>
-      <w:proofErr w:type="spellEnd"/>
-      <w:r>
-        <w:t xml:space="preserve"> hoe dichtbij de agent is van de finish en de score in het spel. Wanneer de agent een hoge </w:t>
-      </w:r>
-      <w:proofErr w:type="spellStart"/>
-      <w:r>
-        <w:t>reward</w:t>
-      </w:r>
-      <w:proofErr w:type="spellEnd"/>
-      <w:r>
-        <w:t xml:space="preserve"> krijgt leert de agent dat de actie die hierbij hoorde goed was en wordt hierdoor beter in het uitvoeren van de juiste acties in vergelijkbare </w:t>
-      </w:r>
-      <w:proofErr w:type="spellStart"/>
-      <w:r>
-        <w:t>states</w:t>
-      </w:r>
-      <w:proofErr w:type="spellEnd"/>
-      <w:r>
-        <w:t>.</w:t>
+        <w:t xml:space="preserve">rewards </w:t>
+      </w:r>
+      <w:r>
+        <w:t>en geeft de agent vervolgens de nieuwe state om de agent een nieuwe actie uit te laten voeren. Een voorbeeld is een spel zoals super mario waarin de state het huidige scherm is en de reward hoe dichtbij de agent is van de finish en de score in het spel. Wanneer de agent een hoge reward krijgt leert de agent dat de actie die hierbij hoorde goed was en wordt hierdoor beter in het uitvoeren van de juiste acties in vergelijkbare states.</w:t>
       </w:r>
     </w:p>
     <w:p>
@@ -15142,21 +14068,7 @@
         <w:rPr>
           <w:i/>
         </w:rPr>
-        <w:t xml:space="preserve">Figuur 13: </w:t>
-      </w:r>
-      <w:proofErr w:type="spellStart"/>
-      <w:r>
-        <w:rPr>
-          <w:i/>
-        </w:rPr>
-        <w:t>Reinforcement</w:t>
-      </w:r>
-      <w:proofErr w:type="spellEnd"/>
-      <w:r>
-        <w:rPr>
-          <w:i/>
-        </w:rPr>
-        <w:t xml:space="preserve"> learning algoritme</w:t>
+        <w:t>Figuur 13: Reinforcement learning algoritme</w:t>
       </w:r>
     </w:p>
     <w:p>
@@ -15173,15 +14085,7 @@
         <w:t xml:space="preserve">Noot. </w:t>
       </w:r>
       <w:r>
-        <w:t>Herdrukt van “</w:t>
-      </w:r>
-      <w:proofErr w:type="spellStart"/>
-      <w:r>
-        <w:t>Reinforcement</w:t>
-      </w:r>
-      <w:proofErr w:type="spellEnd"/>
-      <w:r>
-        <w:t xml:space="preserve"> learning”, door Wikipedia, (2018, 2 april). Geraadpleegd van https://en.wikipedia.org/wiki/Reinforcement_learning</w:t>
+        <w:t>Herdrukt van “Reinforcement learning”, door Wikipedia, (2018, 2 april). Geraadpleegd van https://en.wikipedia.org/wiki/Reinforcement_learning</w:t>
       </w:r>
     </w:p>
     <w:p>
@@ -15229,140 +14133,52 @@
         <w:ind w:left="1133"/>
       </w:pPr>
       <w:r>
-        <w:t xml:space="preserve">Genetic algorithms kunnen ook weer worden onderverdeeld in vele verschillende algoritmes, maar in het kort is een </w:t>
-      </w:r>
-      <w:proofErr w:type="spellStart"/>
-      <w:r>
-        <w:t>genetic</w:t>
-      </w:r>
-      <w:proofErr w:type="spellEnd"/>
-      <w:r>
-        <w:t xml:space="preserve"> algorithm vergelijkbaar met </w:t>
-      </w:r>
-      <w:proofErr w:type="spellStart"/>
-      <w:r>
-        <w:t>reinforcement</w:t>
-      </w:r>
-      <w:proofErr w:type="spellEnd"/>
-      <w:r>
-        <w:t xml:space="preserve"> learning. Echter gebruikt een </w:t>
-      </w:r>
-      <w:proofErr w:type="spellStart"/>
-      <w:r>
-        <w:t>genetic</w:t>
-      </w:r>
-      <w:proofErr w:type="spellEnd"/>
-      <w:r>
-        <w:t xml:space="preserve"> algorithm een hele hoop </w:t>
-      </w:r>
-      <w:proofErr w:type="spellStart"/>
-      <w:r>
-        <w:t>agents</w:t>
-      </w:r>
-      <w:proofErr w:type="spellEnd"/>
-      <w:r>
-        <w:t xml:space="preserve"> tegelijkertijd zonder een </w:t>
-      </w:r>
-      <w:proofErr w:type="spellStart"/>
-      <w:r>
-        <w:t>interpreter</w:t>
-      </w:r>
-      <w:proofErr w:type="spellEnd"/>
-      <w:r>
-        <w:t xml:space="preserve">. Deze </w:t>
-      </w:r>
-      <w:proofErr w:type="spellStart"/>
-      <w:r>
-        <w:t>agents</w:t>
-      </w:r>
-      <w:proofErr w:type="spellEnd"/>
-      <w:r>
-        <w:t xml:space="preserve"> worden </w:t>
-      </w:r>
-      <w:proofErr w:type="spellStart"/>
+        <w:t xml:space="preserve">Genetic algorithms kunnen ook weer worden onderverdeeld in vele verschillende algoritmes, maar in het kort is een genetic algorithm vergelijkbaar met reinforcement learning. Echter gebruikt een genetic algorithm een hele hoop agents tegelijkertijd zonder een interpreter. Deze agents worden </w:t>
+      </w:r>
       <w:r>
         <w:rPr>
           <w:i/>
         </w:rPr>
-        <w:t>genomes</w:t>
-      </w:r>
-      <w:proofErr w:type="spellEnd"/>
+        <w:t xml:space="preserve">genomes </w:t>
+      </w:r>
+      <w:r>
+        <w:t xml:space="preserve">of soms </w:t>
+      </w:r>
       <w:r>
         <w:rPr>
           <w:i/>
         </w:rPr>
-        <w:t xml:space="preserve"> </w:t>
-      </w:r>
-      <w:r>
-        <w:t xml:space="preserve">of soms </w:t>
-      </w:r>
-      <w:proofErr w:type="spellStart"/>
+        <w:t xml:space="preserve">chromosomes </w:t>
+      </w:r>
+      <w:r>
+        <w:t xml:space="preserve">genoemd. Een genome is simpelweg een lijst van bits of analoge waardes die </w:t>
+      </w:r>
       <w:r>
         <w:rPr>
           <w:i/>
         </w:rPr>
-        <w:t>chromosomes</w:t>
-      </w:r>
-      <w:proofErr w:type="spellEnd"/>
+        <w:t>genes</w:t>
+      </w:r>
+      <w:r>
+        <w:t xml:space="preserve"> heten (Figuur 14). Deze waardes worden in de omgeving gescoord. Dit is de </w:t>
+      </w:r>
       <w:r>
         <w:rPr>
           <w:i/>
         </w:rPr>
-        <w:t xml:space="preserve"> </w:t>
-      </w:r>
-      <w:r>
-        <w:t xml:space="preserve">genoemd. Een </w:t>
-      </w:r>
-      <w:proofErr w:type="spellStart"/>
-      <w:r>
-        <w:t>genome</w:t>
-      </w:r>
-      <w:proofErr w:type="spellEnd"/>
-      <w:r>
-        <w:t xml:space="preserve"> is simpelweg een lijst van bits of analoge waardes die </w:t>
+        <w:t xml:space="preserve">fitness </w:t>
+      </w:r>
+      <w:r>
+        <w:t xml:space="preserve">waarmee via natuurlijke selectie een nieuwe </w:t>
       </w:r>
       <w:r>
         <w:rPr>
           <w:i/>
         </w:rPr>
-        <w:t>genes</w:t>
-      </w:r>
-      <w:r>
-        <w:t xml:space="preserve"> heten (Figuur 14). Deze waardes worden in de omgeving gescoord. Dit is de </w:t>
-      </w:r>
-      <w:r>
-        <w:rPr>
-          <w:i/>
-        </w:rPr>
-        <w:t xml:space="preserve">fitness </w:t>
-      </w:r>
-      <w:r>
-        <w:t xml:space="preserve">waarmee via natuurlijke selectie een nieuwe </w:t>
-      </w:r>
-      <w:proofErr w:type="spellStart"/>
-      <w:r>
-        <w:rPr>
-          <w:i/>
-        </w:rPr>
-        <w:t>generation</w:t>
-      </w:r>
-      <w:proofErr w:type="spellEnd"/>
-      <w:r>
-        <w:rPr>
-          <w:i/>
-        </w:rPr>
-        <w:t xml:space="preserve"> </w:t>
-      </w:r>
-      <w:r>
-        <w:t xml:space="preserve">(generatie of populatie) van </w:t>
-      </w:r>
-      <w:proofErr w:type="spellStart"/>
-      <w:r>
-        <w:t>genomes</w:t>
-      </w:r>
-      <w:proofErr w:type="spellEnd"/>
-      <w:r>
-        <w:t xml:space="preserve"> wordt gegenereerd waarvan opnieuw de fitness berekend wordt.</w:t>
+        <w:t xml:space="preserve">generation </w:t>
+      </w:r>
+      <w:r>
+        <w:t>(generatie of populatie) van genomes wordt gegenereerd waarvan opnieuw de fitness berekend wordt.</w:t>
       </w:r>
     </w:p>
     <w:p>
@@ -15436,21 +14252,7 @@
         <w:rPr>
           <w:i/>
         </w:rPr>
-        <w:t xml:space="preserve">Figuur 14: De basis structuur en terminologie van </w:t>
-      </w:r>
-      <w:proofErr w:type="spellStart"/>
-      <w:r>
-        <w:rPr>
-          <w:i/>
-        </w:rPr>
-        <w:t>genetic</w:t>
-      </w:r>
-      <w:proofErr w:type="spellEnd"/>
-      <w:r>
-        <w:rPr>
-          <w:i/>
-        </w:rPr>
-        <w:t xml:space="preserve"> algorithms</w:t>
+        <w:t>Figuur 14: De basis structuur en terminologie van genetic algorithms</w:t>
       </w:r>
     </w:p>
     <w:p>
@@ -15486,39 +14288,7 @@
         <w:ind w:left="1133"/>
       </w:pPr>
       <w:r>
-        <w:t xml:space="preserve">Volgens Tutorials Point (I) Pvt. Ltd.. (2016) is er geen helling nodig om de </w:t>
-      </w:r>
-      <w:proofErr w:type="spellStart"/>
-      <w:r>
-        <w:t>genomes</w:t>
-      </w:r>
-      <w:proofErr w:type="spellEnd"/>
-      <w:r>
-        <w:t xml:space="preserve"> te trainen, kun je meerdere </w:t>
-      </w:r>
-      <w:proofErr w:type="spellStart"/>
-      <w:r>
-        <w:t>genomes</w:t>
-      </w:r>
-      <w:proofErr w:type="spellEnd"/>
-      <w:r>
-        <w:t xml:space="preserve"> parallel laten trainen en train je niet een goed algoritme, maar een hele lijst van </w:t>
-      </w:r>
-      <w:proofErr w:type="spellStart"/>
-      <w:r>
-        <w:t>genomes</w:t>
-      </w:r>
-      <w:proofErr w:type="spellEnd"/>
-      <w:r>
-        <w:t xml:space="preserve"> die goed presteren. Echter is een </w:t>
-      </w:r>
-      <w:proofErr w:type="spellStart"/>
-      <w:r>
-        <w:t>genetic</w:t>
-      </w:r>
-      <w:proofErr w:type="spellEnd"/>
-      <w:r>
-        <w:t xml:space="preserve"> algorithm niet geschikt voor simpele problemen waar wel helling informatie over beschikbaar is of waarvan de oplossing al bekend is.</w:t>
+        <w:t>Volgens Tutorials Point (I) Pvt. Ltd.. (2016) is er geen helling nodig om de genomes te trainen, kun je meerdere genomes parallel laten trainen en train je niet een goed algoritme, maar een hele lijst van genomes die goed presteren. Echter is een genetic algorithm niet geschikt voor simpele problemen waar wel helling informatie over beschikbaar is of waarvan de oplossing al bekend is.</w:t>
       </w:r>
     </w:p>
     <w:p>
@@ -15591,21 +14361,7 @@
         <w:rPr>
           <w:i/>
         </w:rPr>
-        <w:t xml:space="preserve">Figuur 15: De twee soorten mutatie van een neural network </w:t>
-      </w:r>
-      <w:proofErr w:type="spellStart"/>
-      <w:r>
-        <w:rPr>
-          <w:i/>
-        </w:rPr>
-        <w:t>dmv</w:t>
-      </w:r>
-      <w:proofErr w:type="spellEnd"/>
-      <w:r>
-        <w:rPr>
-          <w:i/>
-        </w:rPr>
-        <w:t xml:space="preserve"> het NEAT algoritme</w:t>
+        <w:t>Figuur 15: De twee soorten mutatie van een neural network dmv het NEAT algoritme</w:t>
       </w:r>
     </w:p>
     <w:p>
@@ -15622,15 +14378,7 @@
         <w:t xml:space="preserve">Noot. </w:t>
       </w:r>
       <w:r>
-        <w:t>Herdrukt van “</w:t>
-      </w:r>
-      <w:proofErr w:type="spellStart"/>
-      <w:r>
-        <w:t>Evolving</w:t>
-      </w:r>
-      <w:proofErr w:type="spellEnd"/>
-      <w:r>
-        <w:t xml:space="preserve"> Neural Networks through Augmenting Topologies”, door Stanley, K., (2004). Geraadpleegd van http://nn.cs.utexas.edu/downloads/papers/stanley.ec02.pdf</w:t>
+        <w:t>Herdrukt van “Evolving Neural Networks through Augmenting Topologies”, door Stanley, K., (2004). Geraadpleegd van http://nn.cs.utexas.edu/downloads/papers/stanley.ec02.pdf</w:t>
       </w:r>
     </w:p>
     <w:p>
@@ -15649,39 +14397,7 @@
         <w:ind w:left="1133"/>
       </w:pPr>
       <w:r>
-        <w:t xml:space="preserve">Bij </w:t>
-      </w:r>
-      <w:proofErr w:type="spellStart"/>
-      <w:r>
-        <w:t>genetic</w:t>
-      </w:r>
-      <w:proofErr w:type="spellEnd"/>
-      <w:r>
-        <w:t xml:space="preserve"> algorithms staat het aantal genes vast en wordt er niet gebruik gemaakt van neural networks. Echter in het NEAT (</w:t>
-      </w:r>
-      <w:proofErr w:type="spellStart"/>
-      <w:r>
-        <w:t>NeuroEvolution</w:t>
-      </w:r>
-      <w:proofErr w:type="spellEnd"/>
-      <w:r>
-        <w:t xml:space="preserve"> of Augmenting Topologies) algoritme wordt er wel gebruik gemaakt van neural networks en wordt de architectuur van deze netwerken ook </w:t>
-      </w:r>
-      <w:proofErr w:type="spellStart"/>
-      <w:r>
-        <w:t>dmv</w:t>
-      </w:r>
-      <w:proofErr w:type="spellEnd"/>
-      <w:r>
-        <w:t xml:space="preserve"> natuurlijke selectie en evolutie verder ontwikkeld. Er kan zowel een weight-lijn als een </w:t>
-      </w:r>
-      <w:proofErr w:type="spellStart"/>
-      <w:r>
-        <w:t>een</w:t>
-      </w:r>
-      <w:proofErr w:type="spellEnd"/>
-      <w:r>
-        <w:t xml:space="preserve"> compleet nieuwe perceptron worden toegevoegd (Figuur 15). Daarnaast wordt de zoektocht naar het beste netwerk ook verbreed door het gebruik van zogeheten </w:t>
+        <w:t xml:space="preserve">Bij genetic algorithms staat het aantal genes vast en wordt er niet gebruik gemaakt van neural networks. Echter in het NEAT (NeuroEvolution of Augmenting Topologies) algoritme wordt er wel gebruik gemaakt van neural networks en wordt de architectuur van deze netwerken ook dmv natuurlijke selectie en evolutie verder ontwikkeld. Er kan zowel een weight-lijn als een een compleet nieuwe perceptron worden toegevoegd (Figuur 15). Daarnaast wordt de zoektocht naar het beste netwerk ook verbreed door het gebruik van zogeheten </w:t>
       </w:r>
       <w:r>
         <w:rPr>
@@ -15690,23 +14406,7 @@
         <w:t>species</w:t>
       </w:r>
       <w:r>
-        <w:t xml:space="preserve">. Volgens Stanley (2004) wordt in het NEAT algoritme innovatie van nieuwe architecturen beschermd </w:t>
-      </w:r>
-      <w:proofErr w:type="spellStart"/>
-      <w:r>
-        <w:t>dmv</w:t>
-      </w:r>
-      <w:proofErr w:type="spellEnd"/>
-      <w:r>
-        <w:t xml:space="preserve"> species en het verdelen van de fitness onder </w:t>
-      </w:r>
-      <w:proofErr w:type="spellStart"/>
-      <w:r>
-        <w:t>genomes</w:t>
-      </w:r>
-      <w:proofErr w:type="spellEnd"/>
-      <w:r>
-        <w:t xml:space="preserve"> van dezelfde species. Daarnaast begint het NEAT algoritme ook met een zo klein mogelijke architectuur van het netwerk om een zo simpel en efficiënt mogelijke </w:t>
+        <w:t xml:space="preserve">. Volgens Stanley (2004) wordt in het NEAT algoritme innovatie van nieuwe architecturen beschermd dmv species en het verdelen van de fitness onder genomes van dezelfde species. Daarnaast begint het NEAT algoritme ook met een zo klein mogelijke architectuur van het netwerk om een zo simpel en efficiënt mogelijke </w:t>
       </w:r>
       <w:r>
         <w:lastRenderedPageBreak/>
@@ -16017,55 +14717,7 @@
                 <w:sz w:val="18"/>
                 <w:szCs w:val="18"/>
               </w:rPr>
-              <w:t xml:space="preserve">Goldratt, E. M., &amp; Cox, J. (2007, 2 april). The Goal, A </w:t>
-            </w:r>
-            <w:proofErr w:type="spellStart"/>
-            <w:r>
-              <w:rPr>
-                <w:sz w:val="18"/>
-                <w:szCs w:val="18"/>
-              </w:rPr>
-              <w:t>Process</w:t>
-            </w:r>
-            <w:proofErr w:type="spellEnd"/>
-            <w:r>
-              <w:rPr>
-                <w:sz w:val="18"/>
-                <w:szCs w:val="18"/>
-              </w:rPr>
-              <w:t xml:space="preserve"> of </w:t>
-            </w:r>
-            <w:proofErr w:type="spellStart"/>
-            <w:r>
-              <w:rPr>
-                <w:sz w:val="18"/>
-                <w:szCs w:val="18"/>
-              </w:rPr>
-              <w:t>Ongoing</w:t>
-            </w:r>
-            <w:proofErr w:type="spellEnd"/>
-            <w:r>
-              <w:rPr>
-                <w:sz w:val="18"/>
-                <w:szCs w:val="18"/>
-              </w:rPr>
-              <w:t xml:space="preserve"> </w:t>
-            </w:r>
-            <w:proofErr w:type="spellStart"/>
-            <w:r>
-              <w:rPr>
-                <w:sz w:val="18"/>
-                <w:szCs w:val="18"/>
-              </w:rPr>
-              <w:t>Improvement</w:t>
-            </w:r>
-            <w:proofErr w:type="spellEnd"/>
-            <w:r>
-              <w:rPr>
-                <w:sz w:val="18"/>
-                <w:szCs w:val="18"/>
-              </w:rPr>
-              <w:t>. Geraadpleegd van http://www.2ndbn5thmar.com/lean/Notes%20on%20The%20Goal.pdf</w:t>
+              <w:t>Goldratt, E. M., &amp; Cox, J. (2007, 2 april). The Goal, A Process of Ongoing Improvement. Geraadpleegd van http://www.2ndbn5thmar.com/lean/Notes%20on%20The%20Goal.pdf</w:t>
             </w:r>
           </w:p>
           <w:p>
@@ -16099,37 +14751,12 @@
                 <w:szCs w:val="18"/>
               </w:rPr>
             </w:pPr>
-            <w:proofErr w:type="spellStart"/>
-            <w:r>
-              <w:rPr>
-                <w:sz w:val="18"/>
-                <w:szCs w:val="18"/>
-              </w:rPr>
-              <w:t>Gattiker</w:t>
-            </w:r>
-            <w:proofErr w:type="spellEnd"/>
-            <w:r>
-              <w:rPr>
-                <w:sz w:val="18"/>
-                <w:szCs w:val="18"/>
-              </w:rPr>
-              <w:t xml:space="preserve">, T. (2015, 21 oktober). Virtual </w:t>
-            </w:r>
-            <w:proofErr w:type="spellStart"/>
-            <w:r>
-              <w:rPr>
-                <w:sz w:val="18"/>
-                <w:szCs w:val="18"/>
-              </w:rPr>
-              <w:t>Lecture</w:t>
-            </w:r>
-            <w:proofErr w:type="spellEnd"/>
-            <w:r>
-              <w:rPr>
-                <w:sz w:val="18"/>
-                <w:szCs w:val="18"/>
-              </w:rPr>
-              <w:t>: Theory of Constraints / The Goal (Part 1) [Video]. Geraadpleegd van https://www.youtube.com/watch?v=riqvCu5FBiw</w:t>
+            <w:r>
+              <w:rPr>
+                <w:sz w:val="18"/>
+                <w:szCs w:val="18"/>
+              </w:rPr>
+              <w:t>Gattiker, T. (2015, 21 oktober). Virtual Lecture: Theory of Constraints / The Goal (Part 1) [Video]. Geraadpleegd van https://www.youtube.com/watch?v=riqvCu5FBiw</w:t>
             </w:r>
           </w:p>
           <w:p>
@@ -16163,37 +14790,12 @@
                 <w:szCs w:val="18"/>
               </w:rPr>
             </w:pPr>
-            <w:proofErr w:type="spellStart"/>
-            <w:r>
-              <w:rPr>
-                <w:sz w:val="18"/>
-                <w:szCs w:val="18"/>
-              </w:rPr>
-              <w:t>Gattiker</w:t>
-            </w:r>
-            <w:proofErr w:type="spellEnd"/>
-            <w:r>
-              <w:rPr>
-                <w:sz w:val="18"/>
-                <w:szCs w:val="18"/>
-              </w:rPr>
-              <w:t xml:space="preserve">, T. (2015, 21 oktober). Virtual </w:t>
-            </w:r>
-            <w:proofErr w:type="spellStart"/>
-            <w:r>
-              <w:rPr>
-                <w:sz w:val="18"/>
-                <w:szCs w:val="18"/>
-              </w:rPr>
-              <w:t>Lecture</w:t>
-            </w:r>
-            <w:proofErr w:type="spellEnd"/>
-            <w:r>
-              <w:rPr>
-                <w:sz w:val="18"/>
-                <w:szCs w:val="18"/>
-              </w:rPr>
-              <w:t>: Theory of Constraints / The Goal (Part 2) [Video]. Geraadpleegd van https://www.youtube.com/watch?v=rzuDLFTkoIg</w:t>
+            <w:r>
+              <w:rPr>
+                <w:sz w:val="18"/>
+                <w:szCs w:val="18"/>
+              </w:rPr>
+              <w:t>Gattiker, T. (2015, 21 oktober). Virtual Lecture: Theory of Constraints / The Goal (Part 2) [Video]. Geraadpleegd van https://www.youtube.com/watch?v=rzuDLFTkoIg</w:t>
             </w:r>
           </w:p>
           <w:p>
@@ -16305,25 +14907,7 @@
                 <w:sz w:val="18"/>
                 <w:szCs w:val="18"/>
               </w:rPr>
-              <w:t xml:space="preserve">Volg en vind met EMI - </w:t>
-            </w:r>
-            <w:proofErr w:type="spellStart"/>
-            <w:r>
-              <w:rPr>
-                <w:color w:val="000000"/>
-                <w:sz w:val="18"/>
-                <w:szCs w:val="18"/>
-              </w:rPr>
-              <w:t>Traceability</w:t>
-            </w:r>
-            <w:proofErr w:type="spellEnd"/>
-            <w:r>
-              <w:rPr>
-                <w:color w:val="000000"/>
-                <w:sz w:val="18"/>
-                <w:szCs w:val="18"/>
-              </w:rPr>
-              <w:t xml:space="preserve"> in de procesindustrie. (2014, 1 januari). Geraadpleegd van http://www.ekb.nl/nl/nieuws/volg_en_vind_met_emi</w:t>
+              <w:t>Volg en vind met EMI - Traceability in de procesindustrie. (2014, 1 januari). Geraadpleegd van http://www.ekb.nl/nl/nieuws/volg_en_vind_met_emi</w:t>
             </w:r>
           </w:p>
         </w:tc>
@@ -16445,21 +15029,12 @@
                 <w:szCs w:val="18"/>
               </w:rPr>
             </w:pPr>
-            <w:proofErr w:type="spellStart"/>
-            <w:r>
-              <w:rPr>
-                <w:sz w:val="18"/>
-                <w:szCs w:val="18"/>
-              </w:rPr>
-              <w:t>Olah</w:t>
-            </w:r>
-            <w:proofErr w:type="spellEnd"/>
-            <w:r>
-              <w:rPr>
-                <w:sz w:val="18"/>
-                <w:szCs w:val="18"/>
-              </w:rPr>
-              <w:t>, C. (2015, 27 augustus). Understanding LSTM Networks [Blogpost]. Geraadpleegd van https://colah.github.io/posts/2015-08-Understanding-LSTMs/</w:t>
+            <w:r>
+              <w:rPr>
+                <w:sz w:val="18"/>
+                <w:szCs w:val="18"/>
+              </w:rPr>
+              <w:t>Olah, C. (2015, 27 augustus). Understanding LSTM Networks [Blogpost]. Geraadpleegd van https://colah.github.io/posts/2015-08-Understanding-LSTMs/</w:t>
             </w:r>
           </w:p>
           <w:p>
@@ -16493,37 +15068,12 @@
                 <w:szCs w:val="18"/>
               </w:rPr>
             </w:pPr>
-            <w:proofErr w:type="spellStart"/>
-            <w:r>
-              <w:rPr>
-                <w:sz w:val="18"/>
-                <w:szCs w:val="18"/>
-              </w:rPr>
-              <w:t>Heaton</w:t>
-            </w:r>
-            <w:proofErr w:type="spellEnd"/>
-            <w:r>
-              <w:rPr>
-                <w:sz w:val="18"/>
-                <w:szCs w:val="18"/>
-              </w:rPr>
-              <w:t xml:space="preserve">, J. (2014, 1 oktober). </w:t>
-            </w:r>
-            <w:proofErr w:type="spellStart"/>
-            <w:r>
-              <w:rPr>
-                <w:sz w:val="18"/>
-                <w:szCs w:val="18"/>
-              </w:rPr>
-              <w:t>Encog</w:t>
-            </w:r>
-            <w:proofErr w:type="spellEnd"/>
-            <w:r>
-              <w:rPr>
-                <w:sz w:val="18"/>
-                <w:szCs w:val="18"/>
-              </w:rPr>
-              <w:t xml:space="preserve"> 3.3: Development Guide. Geraadpleegd van https://s3.amazonaws.com/heatonresearch-books/free/encog-3_3-devguide.pdf</w:t>
+            <w:r>
+              <w:rPr>
+                <w:sz w:val="18"/>
+                <w:szCs w:val="18"/>
+              </w:rPr>
+              <w:t>Heaton, J. (2014, 1 oktober). Encog 3.3: Development Guide. Geraadpleegd van https://s3.amazonaws.com/heatonresearch-books/free/encog-3_3-devguide.pdf</w:t>
             </w:r>
           </w:p>
           <w:p>
@@ -16570,25 +15120,7 @@
                 <w:sz w:val="18"/>
                 <w:szCs w:val="18"/>
               </w:rPr>
-              <w:t xml:space="preserve">Neural Networks </w:t>
-            </w:r>
-            <w:proofErr w:type="spellStart"/>
-            <w:r>
-              <w:rPr>
-                <w:i/>
-                <w:sz w:val="18"/>
-                <w:szCs w:val="18"/>
-              </w:rPr>
-              <w:t>and</w:t>
-            </w:r>
-            <w:proofErr w:type="spellEnd"/>
-            <w:r>
-              <w:rPr>
-                <w:i/>
-                <w:sz w:val="18"/>
-                <w:szCs w:val="18"/>
-              </w:rPr>
-              <w:t xml:space="preserve"> Deep Learning</w:t>
+              <w:t>Neural Networks and Deep Learning</w:t>
             </w:r>
             <w:r>
               <w:rPr>
@@ -16636,25 +15168,7 @@
                 <w:sz w:val="18"/>
                 <w:szCs w:val="18"/>
               </w:rPr>
-              <w:t xml:space="preserve">Rojas, R. (1996). The </w:t>
-            </w:r>
-            <w:proofErr w:type="spellStart"/>
-            <w:r>
-              <w:rPr>
-                <w:color w:val="000000"/>
-                <w:sz w:val="18"/>
-                <w:szCs w:val="18"/>
-              </w:rPr>
-              <w:t>Backpropagation</w:t>
-            </w:r>
-            <w:proofErr w:type="spellEnd"/>
-            <w:r>
-              <w:rPr>
-                <w:color w:val="000000"/>
-                <w:sz w:val="18"/>
-                <w:szCs w:val="18"/>
-              </w:rPr>
-              <w:t xml:space="preserve"> Algorithm. Geraadpleegd van https://page.mi.fu-berlin.de/rojas/neural/chapter/K7.pdf</w:t>
+              <w:t>Rojas, R. (1996). The Backpropagation Algorithm. Geraadpleegd van https://page.mi.fu-berlin.de/rojas/neural/chapter/K7.pdf</w:t>
             </w:r>
           </w:p>
           <w:p>
@@ -16738,115 +15252,7 @@
                 <w:sz w:val="18"/>
                 <w:szCs w:val="18"/>
               </w:rPr>
-              <w:t xml:space="preserve">Otterlo, M. van, &amp; </w:t>
-            </w:r>
-            <w:proofErr w:type="spellStart"/>
-            <w:r>
-              <w:rPr>
-                <w:color w:val="000000"/>
-                <w:sz w:val="18"/>
-                <w:szCs w:val="18"/>
-              </w:rPr>
-              <w:t>Wiering</w:t>
-            </w:r>
-            <w:proofErr w:type="spellEnd"/>
-            <w:r>
-              <w:rPr>
-                <w:color w:val="000000"/>
-                <w:sz w:val="18"/>
-                <w:szCs w:val="18"/>
-              </w:rPr>
-              <w:t xml:space="preserve">, M. (2009). </w:t>
-            </w:r>
-            <w:proofErr w:type="spellStart"/>
-            <w:r>
-              <w:rPr>
-                <w:color w:val="000000"/>
-                <w:sz w:val="18"/>
-                <w:szCs w:val="18"/>
-              </w:rPr>
-              <w:t>Reinforcement</w:t>
-            </w:r>
-            <w:proofErr w:type="spellEnd"/>
-            <w:r>
-              <w:rPr>
-                <w:color w:val="000000"/>
-                <w:sz w:val="18"/>
-                <w:szCs w:val="18"/>
-              </w:rPr>
-              <w:t xml:space="preserve"> Learning </w:t>
-            </w:r>
-            <w:proofErr w:type="spellStart"/>
-            <w:r>
-              <w:rPr>
-                <w:color w:val="000000"/>
-                <w:sz w:val="18"/>
-                <w:szCs w:val="18"/>
-              </w:rPr>
-              <w:t>and</w:t>
-            </w:r>
-            <w:proofErr w:type="spellEnd"/>
-            <w:r>
-              <w:rPr>
-                <w:color w:val="000000"/>
-                <w:sz w:val="18"/>
-                <w:szCs w:val="18"/>
-              </w:rPr>
-              <w:t xml:space="preserve"> </w:t>
-            </w:r>
-            <w:proofErr w:type="spellStart"/>
-            <w:r>
-              <w:rPr>
-                <w:color w:val="000000"/>
-                <w:sz w:val="18"/>
-                <w:szCs w:val="18"/>
-              </w:rPr>
-              <w:t>Markov</w:t>
-            </w:r>
-            <w:proofErr w:type="spellEnd"/>
-            <w:r>
-              <w:rPr>
-                <w:color w:val="000000"/>
-                <w:sz w:val="18"/>
-                <w:szCs w:val="18"/>
-              </w:rPr>
-              <w:t xml:space="preserve"> </w:t>
-            </w:r>
-            <w:proofErr w:type="spellStart"/>
-            <w:r>
-              <w:rPr>
-                <w:color w:val="000000"/>
-                <w:sz w:val="18"/>
-                <w:szCs w:val="18"/>
-              </w:rPr>
-              <w:t>Decision</w:t>
-            </w:r>
-            <w:proofErr w:type="spellEnd"/>
-            <w:r>
-              <w:rPr>
-                <w:color w:val="000000"/>
-                <w:sz w:val="18"/>
-                <w:szCs w:val="18"/>
-              </w:rPr>
-              <w:t xml:space="preserve"> </w:t>
-            </w:r>
-            <w:proofErr w:type="spellStart"/>
-            <w:r>
-              <w:rPr>
-                <w:color w:val="000000"/>
-                <w:sz w:val="18"/>
-                <w:szCs w:val="18"/>
-              </w:rPr>
-              <w:t>Processes</w:t>
-            </w:r>
-            <w:proofErr w:type="spellEnd"/>
-            <w:r>
-              <w:rPr>
-                <w:color w:val="000000"/>
-                <w:sz w:val="18"/>
-                <w:szCs w:val="18"/>
-              </w:rPr>
-              <w:t>. Geraadpleegd van http://www.ai.rug.nl/~mwiering/Intro_RLBOOK.pdf</w:t>
+              <w:t>Otterlo, M. van, &amp; Wiering, M. (2009). Reinforcement Learning and Markov Decision Processes. Geraadpleegd van http://www.ai.rug.nl/~mwiering/Intro_RLBOOK.pdf</w:t>
             </w:r>
           </w:p>
         </w:tc>
@@ -17091,58 +15497,16 @@
         <w:rPr>
           <w:color w:val="000000"/>
         </w:rPr>
-        <w:t xml:space="preserve">lopen. Voor de </w:t>
-      </w:r>
-      <w:proofErr w:type="spellStart"/>
+        <w:t>lopen. Voor de backlog van SCRUM wordt Redmine gebruikt.</w:t>
+      </w:r>
+      <w:r>
+        <w:t xml:space="preserve"> </w:t>
+      </w:r>
       <w:r>
         <w:rPr>
           <w:color w:val="000000"/>
         </w:rPr>
-        <w:t>backlog</w:t>
-      </w:r>
-      <w:proofErr w:type="spellEnd"/>
-      <w:r>
-        <w:rPr>
-          <w:color w:val="000000"/>
-        </w:rPr>
-        <w:t xml:space="preserve"> van SCRUM wordt </w:t>
-      </w:r>
-      <w:proofErr w:type="spellStart"/>
-      <w:r>
-        <w:rPr>
-          <w:color w:val="000000"/>
-        </w:rPr>
-        <w:t>Redmine</w:t>
-      </w:r>
-      <w:proofErr w:type="spellEnd"/>
-      <w:r>
-        <w:rPr>
-          <w:color w:val="000000"/>
-        </w:rPr>
-        <w:t xml:space="preserve"> gebruikt.</w:t>
-      </w:r>
-      <w:r>
-        <w:t xml:space="preserve"> </w:t>
-      </w:r>
-      <w:r>
-        <w:rPr>
-          <w:color w:val="000000"/>
-        </w:rPr>
-        <w:t xml:space="preserve">EKB verwacht dat de software modulair opgebouwd zal worden en herbruikbaar en </w:t>
-      </w:r>
-      <w:proofErr w:type="spellStart"/>
-      <w:r>
-        <w:rPr>
-          <w:color w:val="000000"/>
-        </w:rPr>
-        <w:t>uitbreidbaar</w:t>
-      </w:r>
-      <w:proofErr w:type="spellEnd"/>
-      <w:r>
-        <w:rPr>
-          <w:color w:val="000000"/>
-        </w:rPr>
-        <w:t xml:space="preserve"> is. Ten slotte wordt het eindproduct van een bijgehouden versienummer voorzien en wordt de nieuwste versie en oudere versies opgeslagen in Git.</w:t>
+        <w:t>EKB verwacht dat de software modulair opgebouwd zal worden en herbruikbaar en uitbreidbaar is. Ten slotte wordt het eindproduct van een bijgehouden versienummer voorzien en wordt de nieuwste versie en oudere versies opgeslagen in Git.</w:t>
       </w:r>
     </w:p>
     <w:p>
@@ -17196,44 +15560,16 @@
         <w:rPr>
           <w:color w:val="000000"/>
         </w:rPr>
-        <w:t xml:space="preserve">Javascript. De </w:t>
-      </w:r>
-      <w:proofErr w:type="spellStart"/>
+        <w:t>Javascript. De back</w:t>
+      </w:r>
+      <w:r>
+        <w:t>-</w:t>
+      </w:r>
       <w:r>
         <w:rPr>
           <w:color w:val="000000"/>
         </w:rPr>
-        <w:t>back</w:t>
-      </w:r>
-      <w:r>
-        <w:t>-</w:t>
-      </w:r>
-      <w:r>
-        <w:rPr>
-          <w:color w:val="000000"/>
-        </w:rPr>
-        <w:t>end</w:t>
-      </w:r>
-      <w:proofErr w:type="spellEnd"/>
-      <w:r>
-        <w:rPr>
-          <w:color w:val="000000"/>
-        </w:rPr>
-        <w:t xml:space="preserve"> zal worden gerealiseerd in het ASP .NET </w:t>
-      </w:r>
-      <w:proofErr w:type="spellStart"/>
-      <w:r>
-        <w:rPr>
-          <w:color w:val="000000"/>
-        </w:rPr>
-        <w:t>framework</w:t>
-      </w:r>
-      <w:proofErr w:type="spellEnd"/>
-      <w:r>
-        <w:rPr>
-          <w:color w:val="000000"/>
-        </w:rPr>
-        <w:t xml:space="preserve"> in de C# taal en </w:t>
+        <w:t xml:space="preserve">end zal worden gerealiseerd in het ASP .NET framework in de C# taal en </w:t>
       </w:r>
       <w:r>
         <w:t>er zal gebruik worden gemaakt van SQL voor communicatie met de database</w:t>
@@ -18003,21 +16339,12 @@
                 <w:szCs w:val="18"/>
               </w:rPr>
             </w:pPr>
-            <w:proofErr w:type="spellStart"/>
-            <w:r>
-              <w:rPr>
-                <w:sz w:val="18"/>
-                <w:szCs w:val="18"/>
-              </w:rPr>
-              <w:t>Back-end</w:t>
-            </w:r>
-            <w:proofErr w:type="spellEnd"/>
-            <w:r>
-              <w:rPr>
-                <w:sz w:val="18"/>
-                <w:szCs w:val="18"/>
-              </w:rPr>
-              <w:t xml:space="preserve"> programmeren</w:t>
+            <w:r>
+              <w:rPr>
+                <w:sz w:val="18"/>
+                <w:szCs w:val="18"/>
+              </w:rPr>
+              <w:t>Back-end programmeren</w:t>
             </w:r>
           </w:p>
         </w:tc>
@@ -19562,23 +17889,7 @@
                 <w:sz w:val="18"/>
                 <w:szCs w:val="18"/>
               </w:rPr>
-              <w:t xml:space="preserve">Deze functionaliteiten kunnen worden opgenomen in het </w:t>
-            </w:r>
-            <w:proofErr w:type="spellStart"/>
-            <w:r>
-              <w:rPr>
-                <w:sz w:val="18"/>
-                <w:szCs w:val="18"/>
-              </w:rPr>
-              <w:t>Proof</w:t>
-            </w:r>
-            <w:proofErr w:type="spellEnd"/>
-            <w:r>
-              <w:rPr>
-                <w:sz w:val="18"/>
-                <w:szCs w:val="18"/>
-              </w:rPr>
-              <w:t xml:space="preserve"> of Concept en/of worden uitbesteed aan de developers van EKB</w:t>
+              <w:t>Deze functionaliteiten kunnen worden opgenomen in het Proof of Concept en/of worden uitbesteed aan de developers van EKB</w:t>
             </w:r>
           </w:p>
         </w:tc>
@@ -19728,23 +18039,7 @@
                 <w:sz w:val="18"/>
                 <w:szCs w:val="18"/>
               </w:rPr>
-              <w:t xml:space="preserve">Goede documentatie, code commentaar en het </w:t>
-            </w:r>
-            <w:proofErr w:type="spellStart"/>
-            <w:r>
-              <w:rPr>
-                <w:sz w:val="18"/>
-                <w:szCs w:val="18"/>
-              </w:rPr>
-              <w:t>Proof</w:t>
-            </w:r>
-            <w:proofErr w:type="spellEnd"/>
-            <w:r>
-              <w:rPr>
-                <w:sz w:val="18"/>
-                <w:szCs w:val="18"/>
-              </w:rPr>
-              <w:t xml:space="preserve"> of Concept zorgen ervoor dat EKB over de kennis beschikt dit later alsnog te realiseren</w:t>
+              <w:t>Goede documentatie, code commentaar en het Proof of Concept zorgen ervoor dat EKB over de kennis beschikt dit later alsnog te realiseren</w:t>
             </w:r>
           </w:p>
         </w:tc>
@@ -19894,23 +18189,7 @@
                 <w:sz w:val="18"/>
                 <w:szCs w:val="18"/>
               </w:rPr>
-              <w:t xml:space="preserve">Meer tijd reserveren voor aanvullende experimenten met andere parameters of eventueel andere algoritmes. Eventueel de implementatie van het algoritme opnemen in het </w:t>
-            </w:r>
-            <w:proofErr w:type="spellStart"/>
-            <w:r>
-              <w:rPr>
-                <w:sz w:val="18"/>
-                <w:szCs w:val="18"/>
-              </w:rPr>
-              <w:t>Proof</w:t>
-            </w:r>
-            <w:proofErr w:type="spellEnd"/>
-            <w:r>
-              <w:rPr>
-                <w:sz w:val="18"/>
-                <w:szCs w:val="18"/>
-              </w:rPr>
-              <w:t xml:space="preserve"> of Concept</w:t>
+              <w:t>Meer tijd reserveren voor aanvullende experimenten met andere parameters of eventueel andere algoritmes. Eventueel de implementatie van het algoritme opnemen in het Proof of Concept</w:t>
             </w:r>
           </w:p>
         </w:tc>
@@ -20044,31 +18323,7 @@
         <w:ind w:left="708" w:hanging="705"/>
       </w:pPr>
       <w:r>
-        <w:t xml:space="preserve">Apache, (2016, 28 augustus). Clustering algorithms </w:t>
-      </w:r>
-      <w:proofErr w:type="spellStart"/>
-      <w:r>
-        <w:t>and</w:t>
-      </w:r>
-      <w:proofErr w:type="spellEnd"/>
-      <w:r>
-        <w:t xml:space="preserve"> </w:t>
-      </w:r>
-      <w:proofErr w:type="spellStart"/>
-      <w:r>
-        <w:t>distance</w:t>
-      </w:r>
-      <w:proofErr w:type="spellEnd"/>
-      <w:r>
-        <w:t xml:space="preserve"> </w:t>
-      </w:r>
-      <w:proofErr w:type="spellStart"/>
-      <w:r>
-        <w:t>measures</w:t>
-      </w:r>
-      <w:proofErr w:type="spellEnd"/>
-      <w:r>
-        <w:t>. Geraadpleegd van http://commons.apache.org/proper/commons-math/userguide/ml.html</w:t>
+        <w:t>Apache, (2016, 28 augustus). Clustering algorithms and distance measures. Geraadpleegd van http://commons.apache.org/proper/commons-math/userguide/ml.html</w:t>
       </w:r>
     </w:p>
     <w:p>
@@ -20191,31 +18446,7 @@
         <w:ind w:left="708" w:hanging="705"/>
       </w:pPr>
       <w:r>
-        <w:t xml:space="preserve">Goldratt, E. M., &amp; Cox, J. (2007, 2 april). The Goal, A </w:t>
-      </w:r>
-      <w:proofErr w:type="spellStart"/>
-      <w:r>
-        <w:t>Process</w:t>
-      </w:r>
-      <w:proofErr w:type="spellEnd"/>
-      <w:r>
-        <w:t xml:space="preserve"> of </w:t>
-      </w:r>
-      <w:proofErr w:type="spellStart"/>
-      <w:r>
-        <w:t>Ongoing</w:t>
-      </w:r>
-      <w:proofErr w:type="spellEnd"/>
-      <w:r>
-        <w:t xml:space="preserve"> </w:t>
-      </w:r>
-      <w:proofErr w:type="spellStart"/>
-      <w:r>
-        <w:t>Improvement</w:t>
-      </w:r>
-      <w:proofErr w:type="spellEnd"/>
-      <w:r>
-        <w:t>. Geraadpleegd van http://www.2ndbn5thmar.com/lean/Notes%20on%20The%20Goal.pdf</w:t>
+        <w:t>Goldratt, E. M., &amp; Cox, J. (2007, 2 april). The Goal, A Process of Ongoing Improvement. Geraadpleegd van http://www.2ndbn5thmar.com/lean/Notes%20on%20The%20Goal.pdf</w:t>
       </w:r>
     </w:p>
     <w:p>
@@ -20228,63 +18459,7 @@
         <w:ind w:left="708" w:hanging="705"/>
       </w:pPr>
       <w:r>
-        <w:t xml:space="preserve">Nam, D. (2017, 23 oktober). NGSIM Simulator to </w:t>
-      </w:r>
-      <w:proofErr w:type="spellStart"/>
-      <w:r>
-        <w:t>evaluate</w:t>
-      </w:r>
-      <w:proofErr w:type="spellEnd"/>
-      <w:r>
-        <w:t xml:space="preserve"> a traffic </w:t>
-      </w:r>
-      <w:proofErr w:type="spellStart"/>
-      <w:r>
-        <w:t>density</w:t>
-      </w:r>
-      <w:proofErr w:type="spellEnd"/>
-      <w:r>
-        <w:t xml:space="preserve"> </w:t>
-      </w:r>
-      <w:proofErr w:type="spellStart"/>
-      <w:r>
-        <w:t>estimation</w:t>
-      </w:r>
-      <w:proofErr w:type="spellEnd"/>
-      <w:r>
-        <w:t xml:space="preserve"> algorithm </w:t>
-      </w:r>
-      <w:proofErr w:type="spellStart"/>
-      <w:r>
-        <w:t>by</w:t>
-      </w:r>
-      <w:proofErr w:type="spellEnd"/>
-      <w:r>
-        <w:t xml:space="preserve"> </w:t>
-      </w:r>
-      <w:proofErr w:type="spellStart"/>
-      <w:r>
-        <w:t>using</w:t>
-      </w:r>
-      <w:proofErr w:type="spellEnd"/>
-      <w:r>
-        <w:t xml:space="preserve"> sensor </w:t>
-      </w:r>
-      <w:proofErr w:type="spellStart"/>
-      <w:r>
-        <w:t>equipped</w:t>
-      </w:r>
-      <w:proofErr w:type="spellEnd"/>
-      <w:r>
-        <w:t xml:space="preserve"> </w:t>
-      </w:r>
-      <w:proofErr w:type="spellStart"/>
-      <w:r>
-        <w:t>vehicles</w:t>
-      </w:r>
-      <w:proofErr w:type="spellEnd"/>
-      <w:r>
-        <w:t xml:space="preserve"> [Video]. Geraadpleegd van https://www.youtube.com/watch?v=kpgR_DxhzQE</w:t>
+        <w:t>Nam, D. (2017, 23 oktober). NGSIM Simulator to evaluate a traffic density estimation algorithm by using sensor equipped vehicles [Video]. Geraadpleegd van https://www.youtube.com/watch?v=kpgR_DxhzQE</w:t>
       </w:r>
     </w:p>
     <w:p>
@@ -20303,21 +18478,7 @@
         <w:rPr>
           <w:i/>
         </w:rPr>
-        <w:t xml:space="preserve">Neural Networks </w:t>
-      </w:r>
-      <w:proofErr w:type="spellStart"/>
-      <w:r>
-        <w:rPr>
-          <w:i/>
-        </w:rPr>
-        <w:t>and</w:t>
-      </w:r>
-      <w:proofErr w:type="spellEnd"/>
-      <w:r>
-        <w:rPr>
-          <w:i/>
-        </w:rPr>
-        <w:t xml:space="preserve"> Deep Learning</w:t>
+        <w:t>Neural Networks and Deep Learning</w:t>
       </w:r>
       <w:r>
         <w:t>. Geraadpleegd van http://neuralnetworksanddeeplearning.com/index.html</w:t>
@@ -20346,55 +18507,7 @@
         <w:ind w:left="708" w:hanging="705"/>
       </w:pPr>
       <w:r>
-        <w:t xml:space="preserve">Otterlo, M. van, &amp; </w:t>
-      </w:r>
-      <w:proofErr w:type="spellStart"/>
-      <w:r>
-        <w:t>Wiering</w:t>
-      </w:r>
-      <w:proofErr w:type="spellEnd"/>
-      <w:r>
-        <w:t xml:space="preserve">, M. (2009). </w:t>
-      </w:r>
-      <w:proofErr w:type="spellStart"/>
-      <w:r>
-        <w:t>Reinforcement</w:t>
-      </w:r>
-      <w:proofErr w:type="spellEnd"/>
-      <w:r>
-        <w:t xml:space="preserve"> Learning </w:t>
-      </w:r>
-      <w:proofErr w:type="spellStart"/>
-      <w:r>
-        <w:t>and</w:t>
-      </w:r>
-      <w:proofErr w:type="spellEnd"/>
-      <w:r>
-        <w:t xml:space="preserve"> </w:t>
-      </w:r>
-      <w:proofErr w:type="spellStart"/>
-      <w:r>
-        <w:t>Markov</w:t>
-      </w:r>
-      <w:proofErr w:type="spellEnd"/>
-      <w:r>
-        <w:t xml:space="preserve"> </w:t>
-      </w:r>
-      <w:proofErr w:type="spellStart"/>
-      <w:r>
-        <w:t>Decision</w:t>
-      </w:r>
-      <w:proofErr w:type="spellEnd"/>
-      <w:r>
-        <w:t xml:space="preserve"> </w:t>
-      </w:r>
-      <w:proofErr w:type="spellStart"/>
-      <w:r>
-        <w:t>Processes</w:t>
-      </w:r>
-      <w:proofErr w:type="spellEnd"/>
-      <w:r>
-        <w:t>. Geraadpleegd van http://www.ai.rug.nl/~mwiering/Intro_RLBOOK.pdf</w:t>
+        <w:t>Otterlo, M. van, &amp; Wiering, M. (2009). Reinforcement Learning and Markov Decision Processes. Geraadpleegd van http://www.ai.rug.nl/~mwiering/Intro_RLBOOK.pdf</w:t>
       </w:r>
     </w:p>
     <w:p>
@@ -20407,15 +18520,7 @@
         <w:ind w:left="708" w:hanging="705"/>
       </w:pPr>
       <w:r>
-        <w:t xml:space="preserve">Rojas, R. (1996). The </w:t>
-      </w:r>
-      <w:proofErr w:type="spellStart"/>
-      <w:r>
-        <w:t>Backpropagation</w:t>
-      </w:r>
-      <w:proofErr w:type="spellEnd"/>
-      <w:r>
-        <w:t xml:space="preserve"> Algorithm. Geraadpleegd van https://page.mi.fu-berlin.de/rojas/neural/chapter/K7.pdf</w:t>
+        <w:t>Rojas, R. (1996). The Backpropagation Algorithm. Geraadpleegd van https://page.mi.fu-berlin.de/rojas/neural/chapter/K7.pdf</w:t>
       </w:r>
     </w:p>
     <w:p>
@@ -20480,31 +18585,7 @@
         <w:ind w:left="708" w:hanging="705"/>
       </w:pPr>
       <w:r>
-        <w:t xml:space="preserve">Vanderplas, J. (2012). </w:t>
-      </w:r>
-      <w:proofErr w:type="spellStart"/>
-      <w:r>
-        <w:t>Comparison</w:t>
-      </w:r>
-      <w:proofErr w:type="spellEnd"/>
-      <w:r>
-        <w:t xml:space="preserve"> of PCA </w:t>
-      </w:r>
-      <w:proofErr w:type="spellStart"/>
-      <w:r>
-        <w:t>and</w:t>
-      </w:r>
-      <w:proofErr w:type="spellEnd"/>
-      <w:r>
-        <w:t xml:space="preserve"> </w:t>
-      </w:r>
-      <w:proofErr w:type="spellStart"/>
-      <w:r>
-        <w:t>Manifold</w:t>
-      </w:r>
-      <w:proofErr w:type="spellEnd"/>
-      <w:r>
-        <w:t xml:space="preserve"> Learning. Geraadpleegd van http://www.astroml.org/book_figures/chapter7/fig_S_manifold_PCA.html</w:t>
+        <w:t>Vanderplas, J. (2012). Comparison of PCA and Manifold Learning. Geraadpleegd van http://www.astroml.org/book_figures/chapter7/fig_S_manifold_PCA.html</w:t>
       </w:r>
     </w:p>
     <w:p>
@@ -20517,15 +18598,7 @@
         <w:ind w:left="708" w:hanging="705"/>
       </w:pPr>
       <w:r>
-        <w:t xml:space="preserve">Wikipedia, (2018, 1 april). </w:t>
-      </w:r>
-      <w:proofErr w:type="spellStart"/>
-      <w:r>
-        <w:t>Regression</w:t>
-      </w:r>
-      <w:proofErr w:type="spellEnd"/>
-      <w:r>
-        <w:t xml:space="preserve"> analysis. Geraadpleegd van https://en.wikipedia.org/wiki/Regression_analysis</w:t>
+        <w:t>Wikipedia, (2018, 1 april). Regression analysis. Geraadpleegd van https://en.wikipedia.org/wiki/Regression_analysis</w:t>
       </w:r>
     </w:p>
     <w:p>
@@ -20538,15 +18611,7 @@
         <w:ind w:left="708" w:hanging="705"/>
       </w:pPr>
       <w:r>
-        <w:t xml:space="preserve">Wikipedia, (2018, 2 april). </w:t>
-      </w:r>
-      <w:proofErr w:type="spellStart"/>
-      <w:r>
-        <w:t>Reinforcement</w:t>
-      </w:r>
-      <w:proofErr w:type="spellEnd"/>
-      <w:r>
-        <w:t xml:space="preserve"> learning. Geraadpleegd van https://en.wikipedia.org/wiki/Reinforcement_learning</w:t>
+        <w:t>Wikipedia, (2018, 2 april). Reinforcement learning. Geraadpleegd van https://en.wikipedia.org/wiki/Reinforcement_learning</w:t>
       </w:r>
     </w:p>
     <w:p/>

</xml_diff>